<commit_message>
Actualizacion Plan de Pruebas
Modificado los Hw requeridos para las pruebas
</commit_message>
<xml_diff>
--- a/Pruebas/Plan de Pruebas/Plan de Pruebas.docx
+++ b/Pruebas/Plan de Pruebas/Plan de Pruebas.docx
@@ -157,7 +157,6 @@
             <w:dataBinding w:prefixMappings="xmlns:ns0='http://schemas.openxmlformats.org/package/2006/metadata/core-properties' xmlns:ns1='http://purl.org/dc/elements/1.1/'" w:xpath="/ns0:coreProperties[1]/ns1:title[1]" w:storeItemID="{6C3C8BC8-F283-45AE-878A-BAB7291924A1}"/>
             <w:text/>
           </w:sdtPr>
-          <w:sdtEndPr/>
           <w:sdtContent>
             <w:p>
               <w:pPr>
@@ -207,7 +206,6 @@
             <w:dataBinding w:prefixMappings="xmlns:ns0='http://schemas.openxmlformats.org/package/2006/metadata/core-properties' xmlns:ns1='http://purl.org/dc/elements/1.1/'" w:xpath="/ns0:coreProperties[1]/ns1:subject[1]" w:storeItemID="{6C3C8BC8-F283-45AE-878A-BAB7291924A1}"/>
             <w:text/>
           </w:sdtPr>
-          <w:sdtEndPr/>
           <w:sdtContent>
             <w:p>
               <w:pPr>
@@ -259,7 +257,6 @@
             <w:dataBinding w:prefixMappings="xmlns:ns0='http://schemas.openxmlformats.org/officeDocument/2006/extended-properties' " w:xpath="/ns0:Properties[1]/ns0:Company[1]" w:storeItemID="{6668398D-A668-4E3E-A5EB-62B293D839F1}"/>
             <w:text/>
           </w:sdtPr>
-          <w:sdtEndPr/>
           <w:sdtContent>
             <w:p>
               <w:pPr>
@@ -287,7 +284,6 @@
             <w:dataBinding w:prefixMappings="xmlns:ns0='http://schemas.openxmlformats.org/package/2006/metadata/core-properties' xmlns:ns1='http://purl.org/dc/elements/1.1/'" w:xpath="/ns0:coreProperties[1]/ns1:creator[1]" w:storeItemID="{6C3C8BC8-F283-45AE-878A-BAB7291924A1}"/>
             <w:text/>
           </w:sdtPr>
-          <w:sdtEndPr/>
           <w:sdtContent>
             <w:p>
               <w:pPr>
@@ -480,7 +476,6 @@
           <w:docPartUnique/>
         </w:docPartObj>
       </w:sdtPr>
-      <w:sdtEndPr/>
       <w:sdtContent>
         <w:p>
           <w:pPr>
@@ -501,6 +496,8 @@
             <w:t>Tabla de contenido</w:t>
           </w:r>
         </w:p>
+        <w:bookmarkStart w:id="0" w:name="_GoBack"/>
+        <w:bookmarkEnd w:id="0"/>
         <w:p>
           <w:pPr>
             <w:pStyle w:val="TDC1"/>
@@ -523,13 +520,13 @@
           <w:r>
             <w:fldChar w:fldCharType="separate"/>
           </w:r>
-          <w:hyperlink w:anchor="_Toc496060276" w:history="1">
+          <w:hyperlink w:anchor="_Toc496268064" w:history="1">
             <w:r>
               <w:rPr>
                 <w:rStyle w:val="Hipervnculo"/>
                 <w:noProof/>
               </w:rPr>
-              <w:t>Introducción.</w:t>
+              <w:t>Introducción</w:t>
             </w:r>
             <w:r>
               <w:rPr>
@@ -550,7 +547,7 @@
                 <w:noProof/>
                 <w:webHidden/>
               </w:rPr>
-              <w:instrText xml:space="preserve"> PAGEREF _Toc496060276 \h </w:instrText>
+              <w:instrText xml:space="preserve"> PAGEREF _Toc496268064 \h </w:instrText>
             </w:r>
             <w:r>
               <w:rPr>
@@ -594,7 +591,7 @@
               <w:lang w:val="es-AR" w:eastAsia="es-AR"/>
             </w:rPr>
           </w:pPr>
-          <w:hyperlink w:anchor="_Toc496060277" w:history="1">
+          <w:hyperlink w:anchor="_Toc496268065" w:history="1">
             <w:r>
               <w:rPr>
                 <w:rStyle w:val="Hipervnculo"/>
@@ -621,7 +618,7 @@
                 <w:noProof/>
                 <w:webHidden/>
               </w:rPr>
-              <w:instrText xml:space="preserve"> PAGEREF _Toc496060277 \h </w:instrText>
+              <w:instrText xml:space="preserve"> PAGEREF _Toc496268065 \h </w:instrText>
             </w:r>
             <w:r>
               <w:rPr>
@@ -665,7 +662,7 @@
               <w:lang w:val="es-AR" w:eastAsia="es-AR"/>
             </w:rPr>
           </w:pPr>
-          <w:hyperlink w:anchor="_Toc496060278" w:history="1">
+          <w:hyperlink w:anchor="_Toc496268066" w:history="1">
             <w:r>
               <w:rPr>
                 <w:rStyle w:val="Hipervnculo"/>
@@ -692,7 +689,7 @@
                 <w:noProof/>
                 <w:webHidden/>
               </w:rPr>
-              <w:instrText xml:space="preserve"> PAGEREF _Toc496060278 \h </w:instrText>
+              <w:instrText xml:space="preserve"> PAGEREF _Toc496268066 \h </w:instrText>
             </w:r>
             <w:r>
               <w:rPr>
@@ -736,7 +733,7 @@
               <w:lang w:val="es-AR" w:eastAsia="es-AR"/>
             </w:rPr>
           </w:pPr>
-          <w:hyperlink w:anchor="_Toc496060279" w:history="1">
+          <w:hyperlink w:anchor="_Toc496268067" w:history="1">
             <w:r>
               <w:rPr>
                 <w:rStyle w:val="Hipervnculo"/>
@@ -763,7 +760,7 @@
                 <w:noProof/>
                 <w:webHidden/>
               </w:rPr>
-              <w:instrText xml:space="preserve"> PAGEREF _Toc496060279 \h </w:instrText>
+              <w:instrText xml:space="preserve"> PAGEREF _Toc496268067 \h </w:instrText>
             </w:r>
             <w:r>
               <w:rPr>
@@ -783,7 +780,7 @@
                 <w:noProof/>
                 <w:webHidden/>
               </w:rPr>
-              <w:t>5</w:t>
+              <w:t>6</w:t>
             </w:r>
             <w:r>
               <w:rPr>
@@ -805,7 +802,7 @@
               <w:lang w:val="es-AR" w:eastAsia="es-AR"/>
             </w:rPr>
           </w:pPr>
-          <w:hyperlink w:anchor="_Toc496060280" w:history="1">
+          <w:hyperlink w:anchor="_Toc496268068" w:history="1">
             <w:r>
               <w:rPr>
                 <w:rStyle w:val="Hipervnculo"/>
@@ -832,7 +829,7 @@
                 <w:noProof/>
                 <w:webHidden/>
               </w:rPr>
-              <w:instrText xml:space="preserve"> PAGEREF _Toc496060280 \h </w:instrText>
+              <w:instrText xml:space="preserve"> PAGEREF _Toc496268068 \h </w:instrText>
             </w:r>
             <w:r>
               <w:rPr>
@@ -876,7 +873,7 @@
               <w:lang w:val="es-AR" w:eastAsia="es-AR"/>
             </w:rPr>
           </w:pPr>
-          <w:hyperlink w:anchor="_Toc496060281" w:history="1">
+          <w:hyperlink w:anchor="_Toc496268069" w:history="1">
             <w:r>
               <w:rPr>
                 <w:rStyle w:val="Hipervnculo"/>
@@ -903,7 +900,7 @@
                 <w:noProof/>
                 <w:webHidden/>
               </w:rPr>
-              <w:instrText xml:space="preserve"> PAGEREF _Toc496060281 \h </w:instrText>
+              <w:instrText xml:space="preserve"> PAGEREF _Toc496268069 \h </w:instrText>
             </w:r>
             <w:r>
               <w:rPr>
@@ -947,7 +944,7 @@
               <w:lang w:val="es-AR" w:eastAsia="es-AR"/>
             </w:rPr>
           </w:pPr>
-          <w:hyperlink w:anchor="_Toc496060282" w:history="1">
+          <w:hyperlink w:anchor="_Toc496268070" w:history="1">
             <w:r>
               <w:rPr>
                 <w:rStyle w:val="Hipervnculo"/>
@@ -974,7 +971,7 @@
                 <w:noProof/>
                 <w:webHidden/>
               </w:rPr>
-              <w:instrText xml:space="preserve"> PAGEREF _Toc496060282 \h </w:instrText>
+              <w:instrText xml:space="preserve"> PAGEREF _Toc496268070 \h </w:instrText>
             </w:r>
             <w:r>
               <w:rPr>
@@ -994,7 +991,7 @@
                 <w:noProof/>
                 <w:webHidden/>
               </w:rPr>
-              <w:t>6</w:t>
+              <w:t>7</w:t>
             </w:r>
             <w:r>
               <w:rPr>
@@ -1018,7 +1015,7 @@
               <w:lang w:val="es-AR" w:eastAsia="es-AR"/>
             </w:rPr>
           </w:pPr>
-          <w:hyperlink w:anchor="_Toc496060283" w:history="1">
+          <w:hyperlink w:anchor="_Toc496268071" w:history="1">
             <w:r>
               <w:rPr>
                 <w:rStyle w:val="Hipervnculo"/>
@@ -1045,7 +1042,7 @@
                 <w:noProof/>
                 <w:webHidden/>
               </w:rPr>
-              <w:instrText xml:space="preserve"> PAGEREF _Toc496060283 \h </w:instrText>
+              <w:instrText xml:space="preserve"> PAGEREF _Toc496268071 \h </w:instrText>
             </w:r>
             <w:r>
               <w:rPr>
@@ -1089,7 +1086,7 @@
               <w:lang w:val="es-AR" w:eastAsia="es-AR"/>
             </w:rPr>
           </w:pPr>
-          <w:hyperlink w:anchor="_Toc496060284" w:history="1">
+          <w:hyperlink w:anchor="_Toc496268072" w:history="1">
             <w:r>
               <w:rPr>
                 <w:rStyle w:val="Hipervnculo"/>
@@ -1116,7 +1113,7 @@
                 <w:noProof/>
                 <w:webHidden/>
               </w:rPr>
-              <w:instrText xml:space="preserve"> PAGEREF _Toc496060284 \h </w:instrText>
+              <w:instrText xml:space="preserve"> PAGEREF _Toc496268072 \h </w:instrText>
             </w:r>
             <w:r>
               <w:rPr>
@@ -1160,7 +1157,7 @@
               <w:lang w:val="es-AR" w:eastAsia="es-AR"/>
             </w:rPr>
           </w:pPr>
-          <w:hyperlink w:anchor="_Toc496060285" w:history="1">
+          <w:hyperlink w:anchor="_Toc496268073" w:history="1">
             <w:r>
               <w:rPr>
                 <w:rStyle w:val="Hipervnculo"/>
@@ -1187,7 +1184,7 @@
                 <w:noProof/>
                 <w:webHidden/>
               </w:rPr>
-              <w:instrText xml:space="preserve"> PAGEREF _Toc496060285 \h </w:instrText>
+              <w:instrText xml:space="preserve"> PAGEREF _Toc496268073 \h </w:instrText>
             </w:r>
             <w:r>
               <w:rPr>
@@ -1207,7 +1204,7 @@
                 <w:noProof/>
                 <w:webHidden/>
               </w:rPr>
-              <w:t>7</w:t>
+              <w:t>8</w:t>
             </w:r>
             <w:r>
               <w:rPr>
@@ -1231,7 +1228,7 @@
               <w:lang w:val="es-AR" w:eastAsia="es-AR"/>
             </w:rPr>
           </w:pPr>
-          <w:hyperlink w:anchor="_Toc496060286" w:history="1">
+          <w:hyperlink w:anchor="_Toc496268074" w:history="1">
             <w:r>
               <w:rPr>
                 <w:rStyle w:val="Hipervnculo"/>
@@ -1258,7 +1255,7 @@
                 <w:noProof/>
                 <w:webHidden/>
               </w:rPr>
-              <w:instrText xml:space="preserve"> PAGEREF _Toc496060286 \h </w:instrText>
+              <w:instrText xml:space="preserve"> PAGEREF _Toc496268074 \h </w:instrText>
             </w:r>
             <w:r>
               <w:rPr>
@@ -1302,7 +1299,7 @@
               <w:lang w:val="es-AR" w:eastAsia="es-AR"/>
             </w:rPr>
           </w:pPr>
-          <w:hyperlink w:anchor="_Toc496060287" w:history="1">
+          <w:hyperlink w:anchor="_Toc496268075" w:history="1">
             <w:r>
               <w:rPr>
                 <w:rStyle w:val="Hipervnculo"/>
@@ -1329,7 +1326,7 @@
                 <w:noProof/>
                 <w:webHidden/>
               </w:rPr>
-              <w:instrText xml:space="preserve"> PAGEREF _Toc496060287 \h </w:instrText>
+              <w:instrText xml:space="preserve"> PAGEREF _Toc496268075 \h </w:instrText>
             </w:r>
             <w:r>
               <w:rPr>
@@ -1373,7 +1370,7 @@
               <w:lang w:val="es-AR" w:eastAsia="es-AR"/>
             </w:rPr>
           </w:pPr>
-          <w:hyperlink w:anchor="_Toc496060288" w:history="1">
+          <w:hyperlink w:anchor="_Toc496268076" w:history="1">
             <w:r>
               <w:rPr>
                 <w:rStyle w:val="Hipervnculo"/>
@@ -1400,7 +1397,7 @@
                 <w:noProof/>
                 <w:webHidden/>
               </w:rPr>
-              <w:instrText xml:space="preserve"> PAGEREF _Toc496060288 \h </w:instrText>
+              <w:instrText xml:space="preserve"> PAGEREF _Toc496268076 \h </w:instrText>
             </w:r>
             <w:r>
               <w:rPr>
@@ -1444,7 +1441,7 @@
               <w:lang w:val="es-AR" w:eastAsia="es-AR"/>
             </w:rPr>
           </w:pPr>
-          <w:hyperlink w:anchor="_Toc496060289" w:history="1">
+          <w:hyperlink w:anchor="_Toc496268077" w:history="1">
             <w:r>
               <w:rPr>
                 <w:rStyle w:val="Hipervnculo"/>
@@ -1471,7 +1468,7 @@
                 <w:noProof/>
                 <w:webHidden/>
               </w:rPr>
-              <w:instrText xml:space="preserve"> PAGEREF _Toc496060289 \h </w:instrText>
+              <w:instrText xml:space="preserve"> PAGEREF _Toc496268077 \h </w:instrText>
             </w:r>
             <w:r>
               <w:rPr>
@@ -1491,7 +1488,7 @@
                 <w:noProof/>
                 <w:webHidden/>
               </w:rPr>
-              <w:t>12</w:t>
+              <w:t>10</w:t>
             </w:r>
             <w:r>
               <w:rPr>
@@ -1515,7 +1512,7 @@
               <w:lang w:val="es-AR" w:eastAsia="es-AR"/>
             </w:rPr>
           </w:pPr>
-          <w:hyperlink w:anchor="_Toc496060290" w:history="1">
+          <w:hyperlink w:anchor="_Toc496268078" w:history="1">
             <w:r>
               <w:rPr>
                 <w:rStyle w:val="Hipervnculo"/>
@@ -1542,7 +1539,7 @@
                 <w:noProof/>
                 <w:webHidden/>
               </w:rPr>
-              <w:instrText xml:space="preserve"> PAGEREF _Toc496060290 \h </w:instrText>
+              <w:instrText xml:space="preserve"> PAGEREF _Toc496268078 \h </w:instrText>
             </w:r>
             <w:r>
               <w:rPr>
@@ -1562,7 +1559,7 @@
                 <w:noProof/>
                 <w:webHidden/>
               </w:rPr>
-              <w:t>12</w:t>
+              <w:t>11</w:t>
             </w:r>
             <w:r>
               <w:rPr>
@@ -1586,7 +1583,7 @@
               <w:lang w:val="es-AR" w:eastAsia="es-AR"/>
             </w:rPr>
           </w:pPr>
-          <w:hyperlink w:anchor="_Toc496060291" w:history="1">
+          <w:hyperlink w:anchor="_Toc496268079" w:history="1">
             <w:r>
               <w:rPr>
                 <w:rStyle w:val="Hipervnculo"/>
@@ -1613,7 +1610,7 @@
                 <w:noProof/>
                 <w:webHidden/>
               </w:rPr>
-              <w:instrText xml:space="preserve"> PAGEREF _Toc496060291 \h </w:instrText>
+              <w:instrText xml:space="preserve"> PAGEREF _Toc496268079 \h </w:instrText>
             </w:r>
             <w:r>
               <w:rPr>
@@ -1633,7 +1630,7 @@
                 <w:noProof/>
                 <w:webHidden/>
               </w:rPr>
-              <w:t>13</w:t>
+              <w:t>11</w:t>
             </w:r>
             <w:r>
               <w:rPr>
@@ -1657,7 +1654,7 @@
               <w:lang w:val="es-AR" w:eastAsia="es-AR"/>
             </w:rPr>
           </w:pPr>
-          <w:hyperlink w:anchor="_Toc496060292" w:history="1">
+          <w:hyperlink w:anchor="_Toc496268080" w:history="1">
             <w:r>
               <w:rPr>
                 <w:rStyle w:val="Hipervnculo"/>
@@ -1684,7 +1681,7 @@
                 <w:noProof/>
                 <w:webHidden/>
               </w:rPr>
-              <w:instrText xml:space="preserve"> PAGEREF _Toc496060292 \h </w:instrText>
+              <w:instrText xml:space="preserve"> PAGEREF _Toc496268080 \h </w:instrText>
             </w:r>
             <w:r>
               <w:rPr>
@@ -1704,7 +1701,7 @@
                 <w:noProof/>
                 <w:webHidden/>
               </w:rPr>
-              <w:t>13</w:t>
+              <w:t>11</w:t>
             </w:r>
             <w:r>
               <w:rPr>
@@ -1728,7 +1725,7 @@
               <w:lang w:val="es-AR" w:eastAsia="es-AR"/>
             </w:rPr>
           </w:pPr>
-          <w:hyperlink w:anchor="_Toc496060293" w:history="1">
+          <w:hyperlink w:anchor="_Toc496268081" w:history="1">
             <w:r>
               <w:rPr>
                 <w:rStyle w:val="Hipervnculo"/>
@@ -1755,7 +1752,7 @@
                 <w:noProof/>
                 <w:webHidden/>
               </w:rPr>
-              <w:instrText xml:space="preserve"> PAGEREF _Toc496060293 \h </w:instrText>
+              <w:instrText xml:space="preserve"> PAGEREF _Toc496268081 \h </w:instrText>
             </w:r>
             <w:r>
               <w:rPr>
@@ -1775,7 +1772,7 @@
                 <w:noProof/>
                 <w:webHidden/>
               </w:rPr>
-              <w:t>14</w:t>
+              <w:t>16</w:t>
             </w:r>
             <w:r>
               <w:rPr>
@@ -1799,7 +1796,7 @@
               <w:lang w:val="es-AR" w:eastAsia="es-AR"/>
             </w:rPr>
           </w:pPr>
-          <w:hyperlink w:anchor="_Toc496060294" w:history="1">
+          <w:hyperlink w:anchor="_Toc496268082" w:history="1">
             <w:r>
               <w:rPr>
                 <w:rStyle w:val="Hipervnculo"/>
@@ -1826,7 +1823,7 @@
                 <w:noProof/>
                 <w:webHidden/>
               </w:rPr>
-              <w:instrText xml:space="preserve"> PAGEREF _Toc496060294 \h </w:instrText>
+              <w:instrText xml:space="preserve"> PAGEREF _Toc496268082 \h </w:instrText>
             </w:r>
             <w:r>
               <w:rPr>
@@ -1846,7 +1843,7 @@
                 <w:noProof/>
                 <w:webHidden/>
               </w:rPr>
-              <w:t>14</w:t>
+              <w:t>16</w:t>
             </w:r>
             <w:r>
               <w:rPr>
@@ -1868,7 +1865,7 @@
               <w:lang w:val="es-AR" w:eastAsia="es-AR"/>
             </w:rPr>
           </w:pPr>
-          <w:hyperlink w:anchor="_Toc496060295" w:history="1">
+          <w:hyperlink w:anchor="_Toc496268083" w:history="1">
             <w:r>
               <w:rPr>
                 <w:rStyle w:val="Hipervnculo"/>
@@ -1895,7 +1892,7 @@
                 <w:noProof/>
                 <w:webHidden/>
               </w:rPr>
-              <w:instrText xml:space="preserve"> PAGEREF _Toc496060295 \h </w:instrText>
+              <w:instrText xml:space="preserve"> PAGEREF _Toc496268083 \h </w:instrText>
             </w:r>
             <w:r>
               <w:rPr>
@@ -1915,7 +1912,7 @@
                 <w:noProof/>
                 <w:webHidden/>
               </w:rPr>
-              <w:t>14</w:t>
+              <w:t>17</w:t>
             </w:r>
             <w:r>
               <w:rPr>
@@ -1937,7 +1934,7 @@
               <w:lang w:val="es-AR" w:eastAsia="es-AR"/>
             </w:rPr>
           </w:pPr>
-          <w:hyperlink w:anchor="_Toc496060296" w:history="1">
+          <w:hyperlink w:anchor="_Toc496268084" w:history="1">
             <w:r>
               <w:rPr>
                 <w:rStyle w:val="Hipervnculo"/>
@@ -1964,7 +1961,7 @@
                 <w:noProof/>
                 <w:webHidden/>
               </w:rPr>
-              <w:instrText xml:space="preserve"> PAGEREF _Toc496060296 \h </w:instrText>
+              <w:instrText xml:space="preserve"> PAGEREF _Toc496268084 \h </w:instrText>
             </w:r>
             <w:r>
               <w:rPr>
@@ -1984,7 +1981,7 @@
                 <w:noProof/>
                 <w:webHidden/>
               </w:rPr>
-              <w:t>15</w:t>
+              <w:t>17</w:t>
             </w:r>
             <w:r>
               <w:rPr>
@@ -2006,7 +2003,7 @@
               <w:lang w:val="es-AR" w:eastAsia="es-AR"/>
             </w:rPr>
           </w:pPr>
-          <w:hyperlink w:anchor="_Toc496060297" w:history="1">
+          <w:hyperlink w:anchor="_Toc496268085" w:history="1">
             <w:r>
               <w:rPr>
                 <w:rStyle w:val="Hipervnculo"/>
@@ -2033,7 +2030,7 @@
                 <w:noProof/>
                 <w:webHidden/>
               </w:rPr>
-              <w:instrText xml:space="preserve"> PAGEREF _Toc496060297 \h </w:instrText>
+              <w:instrText xml:space="preserve"> PAGEREF _Toc496268085 \h </w:instrText>
             </w:r>
             <w:r>
               <w:rPr>
@@ -2053,7 +2050,7 @@
                 <w:noProof/>
                 <w:webHidden/>
               </w:rPr>
-              <w:t>15</w:t>
+              <w:t>18</w:t>
             </w:r>
             <w:r>
               <w:rPr>
@@ -2077,7 +2074,7 @@
               <w:lang w:val="es-AR" w:eastAsia="es-AR"/>
             </w:rPr>
           </w:pPr>
-          <w:hyperlink w:anchor="_Toc496060298" w:history="1">
+          <w:hyperlink w:anchor="_Toc496268086" w:history="1">
             <w:r>
               <w:rPr>
                 <w:rStyle w:val="Hipervnculo"/>
@@ -2104,7 +2101,7 @@
                 <w:noProof/>
                 <w:webHidden/>
               </w:rPr>
-              <w:instrText xml:space="preserve"> PAGEREF _Toc496060298 \h </w:instrText>
+              <w:instrText xml:space="preserve"> PAGEREF _Toc496268086 \h </w:instrText>
             </w:r>
             <w:r>
               <w:rPr>
@@ -2124,7 +2121,7 @@
                 <w:noProof/>
                 <w:webHidden/>
               </w:rPr>
-              <w:t>16</w:t>
+              <w:t>18</w:t>
             </w:r>
             <w:r>
               <w:rPr>
@@ -2148,7 +2145,7 @@
               <w:lang w:val="es-AR" w:eastAsia="es-AR"/>
             </w:rPr>
           </w:pPr>
-          <w:hyperlink w:anchor="_Toc496060299" w:history="1">
+          <w:hyperlink w:anchor="_Toc496268087" w:history="1">
             <w:r>
               <w:rPr>
                 <w:rStyle w:val="Hipervnculo"/>
@@ -2175,7 +2172,7 @@
                 <w:noProof/>
                 <w:webHidden/>
               </w:rPr>
-              <w:instrText xml:space="preserve"> PAGEREF _Toc496060299 \h </w:instrText>
+              <w:instrText xml:space="preserve"> PAGEREF _Toc496268087 \h </w:instrText>
             </w:r>
             <w:r>
               <w:rPr>
@@ -2195,7 +2192,7 @@
                 <w:noProof/>
                 <w:webHidden/>
               </w:rPr>
-              <w:t>16</w:t>
+              <w:t>20</w:t>
             </w:r>
             <w:r>
               <w:rPr>
@@ -2219,7 +2216,7 @@
               <w:lang w:val="es-AR" w:eastAsia="es-AR"/>
             </w:rPr>
           </w:pPr>
-          <w:hyperlink w:anchor="_Toc496060300" w:history="1">
+          <w:hyperlink w:anchor="_Toc496268088" w:history="1">
             <w:r>
               <w:rPr>
                 <w:rStyle w:val="Hipervnculo"/>
@@ -2246,7 +2243,7 @@
                 <w:noProof/>
                 <w:webHidden/>
               </w:rPr>
-              <w:instrText xml:space="preserve"> PAGEREF _Toc496060300 \h </w:instrText>
+              <w:instrText xml:space="preserve"> PAGEREF _Toc496268088 \h </w:instrText>
             </w:r>
             <w:r>
               <w:rPr>
@@ -2266,7 +2263,7 @@
                 <w:noProof/>
                 <w:webHidden/>
               </w:rPr>
-              <w:t>16</w:t>
+              <w:t>20</w:t>
             </w:r>
             <w:r>
               <w:rPr>
@@ -2290,7 +2287,7 @@
               <w:lang w:val="es-AR" w:eastAsia="es-AR"/>
             </w:rPr>
           </w:pPr>
-          <w:hyperlink w:anchor="_Toc496060301" w:history="1">
+          <w:hyperlink w:anchor="_Toc496268089" w:history="1">
             <w:r>
               <w:rPr>
                 <w:rStyle w:val="Hipervnculo"/>
@@ -2317,7 +2314,7 @@
                 <w:noProof/>
                 <w:webHidden/>
               </w:rPr>
-              <w:instrText xml:space="preserve"> PAGEREF _Toc496060301 \h </w:instrText>
+              <w:instrText xml:space="preserve"> PAGEREF _Toc496268089 \h </w:instrText>
             </w:r>
             <w:r>
               <w:rPr>
@@ -2337,7 +2334,7 @@
                 <w:noProof/>
                 <w:webHidden/>
               </w:rPr>
-              <w:t>17</w:t>
+              <w:t>21</w:t>
             </w:r>
             <w:r>
               <w:rPr>
@@ -2361,7 +2358,7 @@
               <w:lang w:val="es-AR" w:eastAsia="es-AR"/>
             </w:rPr>
           </w:pPr>
-          <w:hyperlink w:anchor="_Toc496060302" w:history="1">
+          <w:hyperlink w:anchor="_Toc496268090" w:history="1">
             <w:r>
               <w:rPr>
                 <w:rStyle w:val="Hipervnculo"/>
@@ -2388,7 +2385,7 @@
                 <w:noProof/>
                 <w:webHidden/>
               </w:rPr>
-              <w:instrText xml:space="preserve"> PAGEREF _Toc496060302 \h </w:instrText>
+              <w:instrText xml:space="preserve"> PAGEREF _Toc496268090 \h </w:instrText>
             </w:r>
             <w:r>
               <w:rPr>
@@ -2408,7 +2405,7 @@
                 <w:noProof/>
                 <w:webHidden/>
               </w:rPr>
-              <w:t>17</w:t>
+              <w:t>24</w:t>
             </w:r>
             <w:r>
               <w:rPr>
@@ -2432,7 +2429,7 @@
               <w:lang w:val="es-AR" w:eastAsia="es-AR"/>
             </w:rPr>
           </w:pPr>
-          <w:hyperlink w:anchor="_Toc496060303" w:history="1">
+          <w:hyperlink w:anchor="_Toc496268091" w:history="1">
             <w:r>
               <w:rPr>
                 <w:rStyle w:val="Hipervnculo"/>
@@ -2459,7 +2456,7 @@
                 <w:noProof/>
                 <w:webHidden/>
               </w:rPr>
-              <w:instrText xml:space="preserve"> PAGEREF _Toc496060303 \h </w:instrText>
+              <w:instrText xml:space="preserve"> PAGEREF _Toc496268091 \h </w:instrText>
             </w:r>
             <w:r>
               <w:rPr>
@@ -2479,7 +2476,7 @@
                 <w:noProof/>
                 <w:webHidden/>
               </w:rPr>
-              <w:t>18</w:t>
+              <w:t>25</w:t>
             </w:r>
             <w:r>
               <w:rPr>
@@ -2503,7 +2500,7 @@
               <w:lang w:val="es-AR" w:eastAsia="es-AR"/>
             </w:rPr>
           </w:pPr>
-          <w:hyperlink w:anchor="_Toc496060304" w:history="1">
+          <w:hyperlink w:anchor="_Toc496268092" w:history="1">
             <w:r>
               <w:rPr>
                 <w:rStyle w:val="Hipervnculo"/>
@@ -2530,7 +2527,7 @@
                 <w:noProof/>
                 <w:webHidden/>
               </w:rPr>
-              <w:instrText xml:space="preserve"> PAGEREF _Toc496060304 \h </w:instrText>
+              <w:instrText xml:space="preserve"> PAGEREF _Toc496268092 \h </w:instrText>
             </w:r>
             <w:r>
               <w:rPr>
@@ -2550,7 +2547,7 @@
                 <w:noProof/>
                 <w:webHidden/>
               </w:rPr>
-              <w:t>18</w:t>
+              <w:t>25</w:t>
             </w:r>
             <w:r>
               <w:rPr>
@@ -2574,7 +2571,7 @@
               <w:lang w:val="es-AR" w:eastAsia="es-AR"/>
             </w:rPr>
           </w:pPr>
-          <w:hyperlink w:anchor="_Toc496060305" w:history="1">
+          <w:hyperlink w:anchor="_Toc496268093" w:history="1">
             <w:r>
               <w:rPr>
                 <w:rStyle w:val="Hipervnculo"/>
@@ -2601,7 +2598,7 @@
                 <w:noProof/>
                 <w:webHidden/>
               </w:rPr>
-              <w:instrText xml:space="preserve"> PAGEREF _Toc496060305 \h </w:instrText>
+              <w:instrText xml:space="preserve"> PAGEREF _Toc496268093 \h </w:instrText>
             </w:r>
             <w:r>
               <w:rPr>
@@ -2621,7 +2618,7 @@
                 <w:noProof/>
                 <w:webHidden/>
               </w:rPr>
-              <w:t>18</w:t>
+              <w:t>25</w:t>
             </w:r>
             <w:r>
               <w:rPr>
@@ -2645,7 +2642,7 @@
               <w:lang w:val="es-AR" w:eastAsia="es-AR"/>
             </w:rPr>
           </w:pPr>
-          <w:hyperlink w:anchor="_Toc496060306" w:history="1">
+          <w:hyperlink w:anchor="_Toc496268094" w:history="1">
             <w:r>
               <w:rPr>
                 <w:rStyle w:val="Hipervnculo"/>
@@ -2672,7 +2669,7 @@
                 <w:noProof/>
                 <w:webHidden/>
               </w:rPr>
-              <w:instrText xml:space="preserve"> PAGEREF _Toc496060306 \h </w:instrText>
+              <w:instrText xml:space="preserve"> PAGEREF _Toc496268094 \h </w:instrText>
             </w:r>
             <w:r>
               <w:rPr>
@@ -2692,7 +2689,7 @@
                 <w:noProof/>
                 <w:webHidden/>
               </w:rPr>
-              <w:t>19</w:t>
+              <w:t>26</w:t>
             </w:r>
             <w:r>
               <w:rPr>
@@ -2716,7 +2713,7 @@
               <w:lang w:val="es-AR" w:eastAsia="es-AR"/>
             </w:rPr>
           </w:pPr>
-          <w:hyperlink w:anchor="_Toc496060307" w:history="1">
+          <w:hyperlink w:anchor="_Toc496268095" w:history="1">
             <w:r>
               <w:rPr>
                 <w:rStyle w:val="Hipervnculo"/>
@@ -2743,7 +2740,7 @@
                 <w:noProof/>
                 <w:webHidden/>
               </w:rPr>
-              <w:instrText xml:space="preserve"> PAGEREF _Toc496060307 \h </w:instrText>
+              <w:instrText xml:space="preserve"> PAGEREF _Toc496268095 \h </w:instrText>
             </w:r>
             <w:r>
               <w:rPr>
@@ -2763,7 +2760,7 @@
                 <w:noProof/>
                 <w:webHidden/>
               </w:rPr>
-              <w:t>19</w:t>
+              <w:t>26</w:t>
             </w:r>
             <w:r>
               <w:rPr>
@@ -2787,7 +2784,7 @@
               <w:lang w:val="es-AR" w:eastAsia="es-AR"/>
             </w:rPr>
           </w:pPr>
-          <w:hyperlink w:anchor="_Toc496060308" w:history="1">
+          <w:hyperlink w:anchor="_Toc496268096" w:history="1">
             <w:r>
               <w:rPr>
                 <w:rStyle w:val="Hipervnculo"/>
@@ -2814,7 +2811,7 @@
                 <w:noProof/>
                 <w:webHidden/>
               </w:rPr>
-              <w:instrText xml:space="preserve"> PAGEREF _Toc496060308 \h </w:instrText>
+              <w:instrText xml:space="preserve"> PAGEREF _Toc496268096 \h </w:instrText>
             </w:r>
             <w:r>
               <w:rPr>
@@ -2834,7 +2831,7 @@
                 <w:noProof/>
                 <w:webHidden/>
               </w:rPr>
-              <w:t>19</w:t>
+              <w:t>26</w:t>
             </w:r>
             <w:r>
               <w:rPr>
@@ -2858,7 +2855,7 @@
               <w:lang w:val="es-AR" w:eastAsia="es-AR"/>
             </w:rPr>
           </w:pPr>
-          <w:hyperlink w:anchor="_Toc496060309" w:history="1">
+          <w:hyperlink w:anchor="_Toc496268097" w:history="1">
             <w:r>
               <w:rPr>
                 <w:rStyle w:val="Hipervnculo"/>
@@ -2885,7 +2882,7 @@
                 <w:noProof/>
                 <w:webHidden/>
               </w:rPr>
-              <w:instrText xml:space="preserve"> PAGEREF _Toc496060309 \h </w:instrText>
+              <w:instrText xml:space="preserve"> PAGEREF _Toc496268097 \h </w:instrText>
             </w:r>
             <w:r>
               <w:rPr>
@@ -2905,7 +2902,7 @@
                 <w:noProof/>
                 <w:webHidden/>
               </w:rPr>
-              <w:t>19</w:t>
+              <w:t>26</w:t>
             </w:r>
             <w:r>
               <w:rPr>
@@ -2929,7 +2926,7 @@
               <w:lang w:val="es-AR" w:eastAsia="es-AR"/>
             </w:rPr>
           </w:pPr>
-          <w:hyperlink w:anchor="_Toc496060310" w:history="1">
+          <w:hyperlink w:anchor="_Toc496268098" w:history="1">
             <w:r>
               <w:rPr>
                 <w:rStyle w:val="Hipervnculo"/>
@@ -2956,7 +2953,7 @@
                 <w:noProof/>
                 <w:webHidden/>
               </w:rPr>
-              <w:instrText xml:space="preserve"> PAGEREF _Toc496060310 \h </w:instrText>
+              <w:instrText xml:space="preserve"> PAGEREF _Toc496268098 \h </w:instrText>
             </w:r>
             <w:r>
               <w:rPr>
@@ -2976,7 +2973,7 @@
                 <w:noProof/>
                 <w:webHidden/>
               </w:rPr>
-              <w:t>20</w:t>
+              <w:t>27</w:t>
             </w:r>
             <w:r>
               <w:rPr>
@@ -3000,7 +2997,7 @@
               <w:lang w:val="es-AR" w:eastAsia="es-AR"/>
             </w:rPr>
           </w:pPr>
-          <w:hyperlink w:anchor="_Toc496060311" w:history="1">
+          <w:hyperlink w:anchor="_Toc496268099" w:history="1">
             <w:r>
               <w:rPr>
                 <w:rStyle w:val="Hipervnculo"/>
@@ -3027,7 +3024,7 @@
                 <w:noProof/>
                 <w:webHidden/>
               </w:rPr>
-              <w:instrText xml:space="preserve"> PAGEREF _Toc496060311 \h </w:instrText>
+              <w:instrText xml:space="preserve"> PAGEREF _Toc496268099 \h </w:instrText>
             </w:r>
             <w:r>
               <w:rPr>
@@ -3047,7 +3044,7 @@
                 <w:noProof/>
                 <w:webHidden/>
               </w:rPr>
-              <w:t>20</w:t>
+              <w:t>27</w:t>
             </w:r>
             <w:r>
               <w:rPr>
@@ -3071,7 +3068,7 @@
               <w:lang w:val="es-AR" w:eastAsia="es-AR"/>
             </w:rPr>
           </w:pPr>
-          <w:hyperlink w:anchor="_Toc496060312" w:history="1">
+          <w:hyperlink w:anchor="_Toc496268100" w:history="1">
             <w:r>
               <w:rPr>
                 <w:rStyle w:val="Hipervnculo"/>
@@ -3098,7 +3095,7 @@
                 <w:noProof/>
                 <w:webHidden/>
               </w:rPr>
-              <w:instrText xml:space="preserve"> PAGEREF _Toc496060312 \h </w:instrText>
+              <w:instrText xml:space="preserve"> PAGEREF _Toc496268100 \h </w:instrText>
             </w:r>
             <w:r>
               <w:rPr>
@@ -3118,7 +3115,7 @@
                 <w:noProof/>
                 <w:webHidden/>
               </w:rPr>
-              <w:t>20</w:t>
+              <w:t>27</w:t>
             </w:r>
             <w:r>
               <w:rPr>
@@ -3142,7 +3139,7 @@
               <w:lang w:val="es-AR" w:eastAsia="es-AR"/>
             </w:rPr>
           </w:pPr>
-          <w:hyperlink w:anchor="_Toc496060313" w:history="1">
+          <w:hyperlink w:anchor="_Toc496268101" w:history="1">
             <w:r>
               <w:rPr>
                 <w:rStyle w:val="Hipervnculo"/>
@@ -3169,7 +3166,7 @@
                 <w:noProof/>
                 <w:webHidden/>
               </w:rPr>
-              <w:instrText xml:space="preserve"> PAGEREF _Toc496060313 \h </w:instrText>
+              <w:instrText xml:space="preserve"> PAGEREF _Toc496268101 \h </w:instrText>
             </w:r>
             <w:r>
               <w:rPr>
@@ -3189,7 +3186,7 @@
                 <w:noProof/>
                 <w:webHidden/>
               </w:rPr>
-              <w:t>21</w:t>
+              <w:t>27</w:t>
             </w:r>
             <w:r>
               <w:rPr>
@@ -3213,7 +3210,7 @@
               <w:lang w:val="es-AR" w:eastAsia="es-AR"/>
             </w:rPr>
           </w:pPr>
-          <w:hyperlink w:anchor="_Toc496060314" w:history="1">
+          <w:hyperlink w:anchor="_Toc496268102" w:history="1">
             <w:r>
               <w:rPr>
                 <w:rStyle w:val="Hipervnculo"/>
@@ -3240,7 +3237,7 @@
                 <w:noProof/>
                 <w:webHidden/>
               </w:rPr>
-              <w:instrText xml:space="preserve"> PAGEREF _Toc496060314 \h </w:instrText>
+              <w:instrText xml:space="preserve"> PAGEREF _Toc496268102 \h </w:instrText>
             </w:r>
             <w:r>
               <w:rPr>
@@ -3260,7 +3257,7 @@
                 <w:noProof/>
                 <w:webHidden/>
               </w:rPr>
-              <w:t>21</w:t>
+              <w:t>28</w:t>
             </w:r>
             <w:r>
               <w:rPr>
@@ -3284,7 +3281,7 @@
               <w:lang w:val="es-AR" w:eastAsia="es-AR"/>
             </w:rPr>
           </w:pPr>
-          <w:hyperlink w:anchor="_Toc496060315" w:history="1">
+          <w:hyperlink w:anchor="_Toc496268103" w:history="1">
             <w:r>
               <w:rPr>
                 <w:rStyle w:val="Hipervnculo"/>
@@ -3311,7 +3308,7 @@
                 <w:noProof/>
                 <w:webHidden/>
               </w:rPr>
-              <w:instrText xml:space="preserve"> PAGEREF _Toc496060315 \h </w:instrText>
+              <w:instrText xml:space="preserve"> PAGEREF _Toc496268103 \h </w:instrText>
             </w:r>
             <w:r>
               <w:rPr>
@@ -3331,7 +3328,7 @@
                 <w:noProof/>
                 <w:webHidden/>
               </w:rPr>
-              <w:t>21</w:t>
+              <w:t>28</w:t>
             </w:r>
             <w:r>
               <w:rPr>
@@ -3375,7 +3372,6 @@
         <w:dataBinding w:prefixMappings="xmlns:ns0='http://purl.org/dc/elements/1.1/' xmlns:ns1='http://schemas.openxmlformats.org/package/2006/metadata/core-properties' " w:xpath="/ns1:coreProperties[1]/ns0:title[1]" w:storeItemID="{6C3C8BC8-F283-45AE-878A-BAB7291924A1}"/>
         <w:text/>
       </w:sdtPr>
-      <w:sdtEndPr/>
       <w:sdtContent>
         <w:p>
           <w:pPr>
@@ -3400,16 +3396,16 @@
       <w:pPr>
         <w:pStyle w:val="PSI-Ttulo1"/>
       </w:pPr>
-      <w:bookmarkStart w:id="0" w:name="_Toc499347678"/>
-      <w:bookmarkStart w:id="1" w:name="_Toc257645195"/>
-      <w:bookmarkStart w:id="2" w:name="_Toc496060276"/>
+      <w:bookmarkStart w:id="1" w:name="_Toc499347678"/>
+      <w:bookmarkStart w:id="2" w:name="_Toc257645195"/>
       <w:bookmarkStart w:id="3" w:name="_Toc165473662"/>
+      <w:bookmarkStart w:id="4" w:name="_Toc496268064"/>
       <w:r>
         <w:t>Introducción</w:t>
       </w:r>
-      <w:bookmarkEnd w:id="0"/>
       <w:bookmarkEnd w:id="1"/>
       <w:bookmarkEnd w:id="2"/>
+      <w:bookmarkEnd w:id="4"/>
     </w:p>
     <w:p>
       <w:pPr>
@@ -3479,14 +3475,14 @@
       <w:pPr>
         <w:pStyle w:val="PSI-Ttulo1"/>
       </w:pPr>
-      <w:bookmarkStart w:id="4" w:name="_Toc257645196"/>
-      <w:bookmarkStart w:id="5" w:name="_Toc496060277"/>
+      <w:bookmarkStart w:id="5" w:name="_Toc257645196"/>
+      <w:bookmarkStart w:id="6" w:name="_Toc496268065"/>
       <w:r>
         <w:t>Antecedentes y Propósito</w:t>
       </w:r>
       <w:bookmarkEnd w:id="3"/>
-      <w:bookmarkEnd w:id="4"/>
       <w:bookmarkEnd w:id="5"/>
+      <w:bookmarkEnd w:id="6"/>
       <w:r>
         <w:t xml:space="preserve"> </w:t>
       </w:r>
@@ -3495,15 +3491,15 @@
       <w:pPr>
         <w:pStyle w:val="PSI-Ttulo2"/>
       </w:pPr>
-      <w:bookmarkStart w:id="6" w:name="_Toc165473663"/>
-      <w:bookmarkStart w:id="7" w:name="_Toc257645197"/>
-      <w:bookmarkStart w:id="8" w:name="_Toc496060278"/>
+      <w:bookmarkStart w:id="7" w:name="_Toc165473663"/>
+      <w:bookmarkStart w:id="8" w:name="_Toc257645197"/>
+      <w:bookmarkStart w:id="9" w:name="_Toc496268066"/>
       <w:r>
         <w:t>Antecedentes</w:t>
       </w:r>
-      <w:bookmarkEnd w:id="6"/>
       <w:bookmarkEnd w:id="7"/>
       <w:bookmarkEnd w:id="8"/>
+      <w:bookmarkEnd w:id="9"/>
       <w:r>
         <w:t xml:space="preserve"> </w:t>
       </w:r>
@@ -3548,16 +3544,16 @@
       <w:pPr>
         <w:pStyle w:val="PSI-Ttulo2"/>
       </w:pPr>
-      <w:bookmarkStart w:id="9" w:name="_Toc165473664"/>
-      <w:bookmarkStart w:id="10" w:name="_Toc257645198"/>
-      <w:bookmarkStart w:id="11" w:name="_Toc496060279"/>
+      <w:bookmarkStart w:id="10" w:name="_Toc165473664"/>
+      <w:bookmarkStart w:id="11" w:name="_Toc257645198"/>
+      <w:bookmarkStart w:id="12" w:name="_Toc496268067"/>
       <w:r>
         <w:lastRenderedPageBreak/>
         <w:t>Propósito de la Evaluación</w:t>
       </w:r>
-      <w:bookmarkEnd w:id="9"/>
       <w:bookmarkEnd w:id="10"/>
       <w:bookmarkEnd w:id="11"/>
+      <w:bookmarkEnd w:id="12"/>
     </w:p>
     <w:p>
       <w:pPr>
@@ -3582,8 +3578,29 @@
         <w:t xml:space="preserve"> errores como sea posible</w:t>
       </w:r>
       <w:r>
-        <w:t>, ya sea tanto en los TextBox, como la ortografía que hay en las Labels, los botones, los ComboBox</w:t>
-      </w:r>
+        <w:t xml:space="preserve">, ya sea tanto en los </w:t>
+      </w:r>
+      <w:proofErr w:type="spellStart"/>
+      <w:r>
+        <w:t>TextBox</w:t>
+      </w:r>
+      <w:proofErr w:type="spellEnd"/>
+      <w:r>
+        <w:t xml:space="preserve">, como la ortografía que hay en las </w:t>
+      </w:r>
+      <w:proofErr w:type="spellStart"/>
+      <w:r>
+        <w:t>Labels</w:t>
+      </w:r>
+      <w:proofErr w:type="spellEnd"/>
+      <w:r>
+        <w:t xml:space="preserve">, los botones, los </w:t>
+      </w:r>
+      <w:proofErr w:type="spellStart"/>
+      <w:r>
+        <w:t>ComboBox</w:t>
+      </w:r>
+      <w:proofErr w:type="spellEnd"/>
       <w:r>
         <w:t>.</w:t>
       </w:r>
@@ -3691,20 +3708,20 @@
           <w:lang w:val="es-ES_tradnl"/>
         </w:rPr>
       </w:pPr>
-      <w:bookmarkStart w:id="12" w:name="_Toc165473665"/>
-      <w:bookmarkStart w:id="13" w:name="_Toc257645199"/>
+      <w:bookmarkStart w:id="13" w:name="_Toc165473665"/>
+      <w:bookmarkStart w:id="14" w:name="_Toc257645199"/>
     </w:p>
     <w:p>
       <w:pPr>
         <w:pStyle w:val="PSI-Ttulo3"/>
       </w:pPr>
-      <w:bookmarkStart w:id="14" w:name="_Toc496060280"/>
+      <w:bookmarkStart w:id="15" w:name="_Toc496268068"/>
       <w:r>
         <w:t>Motivadores de la prueba</w:t>
       </w:r>
-      <w:bookmarkEnd w:id="12"/>
       <w:bookmarkEnd w:id="13"/>
       <w:bookmarkEnd w:id="14"/>
+      <w:bookmarkEnd w:id="15"/>
     </w:p>
     <w:p>
       <w:pPr>
@@ -3738,7 +3755,15 @@
         </w:numPr>
       </w:pPr>
       <w:r>
-        <w:t>Que los Labels tuvieran una buena ortografía</w:t>
+        <w:t xml:space="preserve">Que los </w:t>
+      </w:r>
+      <w:proofErr w:type="spellStart"/>
+      <w:r>
+        <w:t>Labels</w:t>
+      </w:r>
+      <w:proofErr w:type="spellEnd"/>
+      <w:r>
+        <w:t xml:space="preserve"> tuvieran una buena ortografía</w:t>
       </w:r>
       <w:r>
         <w:t>,</w:t>
@@ -3810,15 +3835,15 @@
       <w:pPr>
         <w:pStyle w:val="PSI-Ttulo1"/>
       </w:pPr>
-      <w:bookmarkStart w:id="15" w:name="_Toc165473666"/>
-      <w:bookmarkStart w:id="16" w:name="_Toc257645200"/>
-      <w:bookmarkStart w:id="17" w:name="_Toc496060281"/>
+      <w:bookmarkStart w:id="16" w:name="_Toc165473666"/>
+      <w:bookmarkStart w:id="17" w:name="_Toc257645200"/>
+      <w:bookmarkStart w:id="18" w:name="_Toc496268069"/>
       <w:r>
         <w:t>Objetos a ser Evaluados</w:t>
       </w:r>
-      <w:bookmarkEnd w:id="15"/>
       <w:bookmarkEnd w:id="16"/>
       <w:bookmarkEnd w:id="17"/>
+      <w:bookmarkEnd w:id="18"/>
       <w:r>
         <w:t xml:space="preserve"> </w:t>
       </w:r>
@@ -3842,9 +3867,11 @@
           <w:numId w:val="37"/>
         </w:numPr>
       </w:pPr>
+      <w:proofErr w:type="spellStart"/>
       <w:r>
         <w:t>TextBox</w:t>
       </w:r>
+      <w:proofErr w:type="spellEnd"/>
       <w:r>
         <w:t>,</w:t>
       </w:r>
@@ -3857,10 +3884,12 @@
           <w:numId w:val="37"/>
         </w:numPr>
       </w:pPr>
+      <w:proofErr w:type="spellStart"/>
       <w:r>
         <w:lastRenderedPageBreak/>
         <w:t>Labels</w:t>
       </w:r>
+      <w:proofErr w:type="spellEnd"/>
       <w:r>
         <w:t>,</w:t>
       </w:r>
@@ -3873,9 +3902,11 @@
           <w:numId w:val="37"/>
         </w:numPr>
       </w:pPr>
+      <w:proofErr w:type="spellStart"/>
       <w:r>
         <w:t>Combobox</w:t>
       </w:r>
+      <w:proofErr w:type="spellEnd"/>
       <w:r>
         <w:t>,</w:t>
       </w:r>
@@ -3903,9 +3934,11 @@
           <w:numId w:val="37"/>
         </w:numPr>
       </w:pPr>
+      <w:proofErr w:type="spellStart"/>
       <w:r>
         <w:t>DataGridView</w:t>
       </w:r>
+      <w:proofErr w:type="spellEnd"/>
       <w:r>
         <w:t>,</w:t>
       </w:r>
@@ -3931,15 +3964,15 @@
       <w:pPr>
         <w:pStyle w:val="PSI-Ttulo1"/>
       </w:pPr>
-      <w:bookmarkStart w:id="18" w:name="_Toc165473667"/>
-      <w:bookmarkStart w:id="19" w:name="_Toc257645201"/>
-      <w:bookmarkStart w:id="20" w:name="_Toc496060282"/>
+      <w:bookmarkStart w:id="19" w:name="_Toc165473667"/>
+      <w:bookmarkStart w:id="20" w:name="_Toc257645201"/>
+      <w:bookmarkStart w:id="21" w:name="_Toc496268070"/>
       <w:r>
         <w:t>Ámbito de las Pruebas</w:t>
       </w:r>
-      <w:bookmarkEnd w:id="18"/>
       <w:bookmarkEnd w:id="19"/>
       <w:bookmarkEnd w:id="20"/>
+      <w:bookmarkEnd w:id="21"/>
       <w:r>
         <w:t xml:space="preserve"> </w:t>
       </w:r>
@@ -3961,7 +3994,31 @@
         <w:t>,</w:t>
       </w:r>
       <w:r>
-        <w:t xml:space="preserve"> se revisarán desde el primer TextBox hasta el último, también se revisarán las ubicaciones de cada uno de los componentes; en cuanto a los Labels se refiere se realizará una revisión exhaustiva con respecto a la ortografía en la redacción al igual que con los ComboBox y que los botones cumplan con las especificaciones para las cuales fueron diseñados.</w:t>
+        <w:t xml:space="preserve"> se revisarán desde el primer </w:t>
+      </w:r>
+      <w:proofErr w:type="spellStart"/>
+      <w:r>
+        <w:t>TextBox</w:t>
+      </w:r>
+      <w:proofErr w:type="spellEnd"/>
+      <w:r>
+        <w:t xml:space="preserve"> hasta el último, también se revisarán las ubicaciones de cada uno de los componentes; en cuanto a los </w:t>
+      </w:r>
+      <w:proofErr w:type="spellStart"/>
+      <w:r>
+        <w:t>Labels</w:t>
+      </w:r>
+      <w:proofErr w:type="spellEnd"/>
+      <w:r>
+        <w:t xml:space="preserve"> se refiere se realizará una revisión exhaustiva con respecto a la ortografía en la redacción al igual que con los </w:t>
+      </w:r>
+      <w:proofErr w:type="spellStart"/>
+      <w:r>
+        <w:t>ComboBox</w:t>
+      </w:r>
+      <w:proofErr w:type="spellEnd"/>
+      <w:r>
+        <w:t xml:space="preserve"> y que los botones cumplan con las especificaciones para las cuales fueron diseñados.</w:t>
       </w:r>
       <w:r>
         <w:t xml:space="preserve"> Al igual que los formatos de las pantallas que serán visibles por los diferentes usuarios del sistema.</w:t>
@@ -3979,15 +4036,15 @@
       <w:pPr>
         <w:pStyle w:val="PSI-Ttulo2"/>
       </w:pPr>
-      <w:bookmarkStart w:id="21" w:name="_Toc165473668"/>
-      <w:bookmarkStart w:id="22" w:name="_Toc257645202"/>
-      <w:bookmarkStart w:id="23" w:name="_Toc496060283"/>
+      <w:bookmarkStart w:id="22" w:name="_Toc165473668"/>
+      <w:bookmarkStart w:id="23" w:name="_Toc257645202"/>
+      <w:bookmarkStart w:id="24" w:name="_Toc496268071"/>
       <w:r>
         <w:t>Dentro del Ámbito</w:t>
       </w:r>
-      <w:bookmarkEnd w:id="21"/>
       <w:bookmarkEnd w:id="22"/>
       <w:bookmarkEnd w:id="23"/>
+      <w:bookmarkEnd w:id="24"/>
     </w:p>
     <w:p>
       <w:pPr>
@@ -4033,7 +4090,15 @@
         <w:t>Revisió</w:t>
       </w:r>
       <w:r>
-        <w:t>n de TextBox,</w:t>
+        <w:t xml:space="preserve">n de </w:t>
+      </w:r>
+      <w:proofErr w:type="spellStart"/>
+      <w:r>
+        <w:t>TextBox</w:t>
+      </w:r>
+      <w:proofErr w:type="spellEnd"/>
+      <w:r>
+        <w:t>,</w:t>
       </w:r>
     </w:p>
     <w:p>
@@ -4048,7 +4113,15 @@
         <w:t>Revisió</w:t>
       </w:r>
       <w:r>
-        <w:t>n de Labels (Hacer énfasis en ortografía)</w:t>
+        <w:t xml:space="preserve">n de </w:t>
+      </w:r>
+      <w:proofErr w:type="spellStart"/>
+      <w:r>
+        <w:t>Labels</w:t>
+      </w:r>
+      <w:proofErr w:type="spellEnd"/>
+      <w:r>
+        <w:t xml:space="preserve"> (Hacer énfasis en ortografía)</w:t>
       </w:r>
       <w:r>
         <w:t>,</w:t>
@@ -4066,8 +4139,13 @@
         <w:t>Revisió</w:t>
       </w:r>
       <w:r>
-        <w:t>n de Combobox</w:t>
-      </w:r>
+        <w:t xml:space="preserve">n de </w:t>
+      </w:r>
+      <w:proofErr w:type="spellStart"/>
+      <w:r>
+        <w:t>Combobox</w:t>
+      </w:r>
+      <w:proofErr w:type="spellEnd"/>
       <w:r>
         <w:t>,</w:t>
       </w:r>
@@ -4114,15 +4192,15 @@
       <w:pPr>
         <w:pStyle w:val="PSI-Ttulo2"/>
       </w:pPr>
-      <w:bookmarkStart w:id="24" w:name="_Toc165473669"/>
-      <w:bookmarkStart w:id="25" w:name="_Toc257645203"/>
-      <w:bookmarkStart w:id="26" w:name="_Toc496060284"/>
+      <w:bookmarkStart w:id="25" w:name="_Toc165473669"/>
+      <w:bookmarkStart w:id="26" w:name="_Toc257645203"/>
+      <w:bookmarkStart w:id="27" w:name="_Toc496268072"/>
       <w:r>
         <w:t>Fuera del Ámbito</w:t>
       </w:r>
-      <w:bookmarkEnd w:id="24"/>
       <w:bookmarkEnd w:id="25"/>
       <w:bookmarkEnd w:id="26"/>
+      <w:bookmarkEnd w:id="27"/>
       <w:r>
         <w:t xml:space="preserve"> </w:t>
       </w:r>
@@ -4159,20 +4237,20 @@
       <w:pPr>
         <w:pStyle w:val="PSI-Ttulo1"/>
       </w:pPr>
-      <w:bookmarkStart w:id="27" w:name="_Toc165473670"/>
+      <w:bookmarkStart w:id="28" w:name="_Toc165473670"/>
     </w:p>
     <w:p>
       <w:pPr>
         <w:pStyle w:val="PSI-Ttulo1"/>
       </w:pPr>
-      <w:bookmarkStart w:id="28" w:name="_Toc257645204"/>
-      <w:bookmarkStart w:id="29" w:name="_Toc496060285"/>
+      <w:bookmarkStart w:id="29" w:name="_Toc257645204"/>
+      <w:bookmarkStart w:id="30" w:name="_Toc496268073"/>
       <w:r>
         <w:t>Lista de Ideas de las Pruebas</w:t>
       </w:r>
-      <w:bookmarkEnd w:id="27"/>
       <w:bookmarkEnd w:id="28"/>
       <w:bookmarkEnd w:id="29"/>
+      <w:bookmarkEnd w:id="30"/>
       <w:r>
         <w:t xml:space="preserve"> </w:t>
       </w:r>
@@ -4292,15 +4370,15 @@
       <w:pPr>
         <w:pStyle w:val="PSI-Ttulo1"/>
       </w:pPr>
-      <w:bookmarkStart w:id="30" w:name="_Toc165473671"/>
-      <w:bookmarkStart w:id="31" w:name="_Toc257645205"/>
-      <w:bookmarkStart w:id="32" w:name="_Toc496060286"/>
+      <w:bookmarkStart w:id="31" w:name="_Toc165473671"/>
+      <w:bookmarkStart w:id="32" w:name="_Toc257645205"/>
+      <w:bookmarkStart w:id="33" w:name="_Toc496268074"/>
       <w:r>
         <w:t>Enfoque de las Pruebas</w:t>
       </w:r>
-      <w:bookmarkEnd w:id="30"/>
       <w:bookmarkEnd w:id="31"/>
       <w:bookmarkEnd w:id="32"/>
+      <w:bookmarkEnd w:id="33"/>
     </w:p>
     <w:p>
       <w:pPr>
@@ -4605,8 +4683,16 @@
                 <w:color w:val="auto"/>
               </w:rPr>
               <w:lastRenderedPageBreak/>
-              <w:t>3. Fase de revisión de ComboBox</w:t>
-            </w:r>
+              <w:t xml:space="preserve">3. Fase de revisión de </w:t>
+            </w:r>
+            <w:proofErr w:type="spellStart"/>
+            <w:r>
+              <w:rPr>
+                <w:color w:val="auto"/>
+              </w:rPr>
+              <w:t>ComboBox</w:t>
+            </w:r>
+            <w:proofErr w:type="spellEnd"/>
           </w:p>
         </w:tc>
       </w:tr>
@@ -4648,7 +4734,21 @@
               <w:rPr>
                 <w:color w:val="auto"/>
               </w:rPr>
-              <w:t xml:space="preserve">Se realizará una prueba que verifique que cada caja de texto envíe los datos al lugar que le fue asignado en la Base de Datos, que cada una de las etiquetas concuerde con la caja de texto que se le asigno en el diseño, se revisará que al dar click al botón </w:t>
+              <w:t xml:space="preserve">Se realizará una prueba que verifique que cada caja de texto envíe los datos al lugar que le fue asignado en la Base de Datos, que cada una de las etiquetas concuerde con la caja de texto que se le asigno en el diseño, se revisará que al dar </w:t>
+            </w:r>
+            <w:proofErr w:type="spellStart"/>
+            <w:r>
+              <w:rPr>
+                <w:color w:val="auto"/>
+              </w:rPr>
+              <w:t>click</w:t>
+            </w:r>
+            <w:proofErr w:type="spellEnd"/>
+            <w:r>
+              <w:rPr>
+                <w:color w:val="auto"/>
+              </w:rPr>
+              <w:t xml:space="preserve"> al botón </w:t>
             </w:r>
             <w:r>
               <w:rPr>
@@ -4719,7 +4819,21 @@
               <w:rPr>
                 <w:color w:val="auto"/>
               </w:rPr>
-              <w:t xml:space="preserve">, al dar click en </w:t>
+              <w:t xml:space="preserve">, al dar </w:t>
+            </w:r>
+            <w:proofErr w:type="spellStart"/>
+            <w:r>
+              <w:rPr>
+                <w:color w:val="auto"/>
+              </w:rPr>
+              <w:t>click</w:t>
+            </w:r>
+            <w:proofErr w:type="spellEnd"/>
+            <w:r>
+              <w:rPr>
+                <w:color w:val="auto"/>
+              </w:rPr>
+              <w:t xml:space="preserve"> en </w:t>
             </w:r>
             <w:r>
               <w:rPr>
@@ -4745,7 +4859,21 @@
               <w:rPr>
                 <w:color w:val="auto"/>
               </w:rPr>
-              <w:t xml:space="preserve"> no guarde cambio alguno, y al dar click en el botón </w:t>
+              <w:t xml:space="preserve"> no guarde cambio alguno, y al dar </w:t>
+            </w:r>
+            <w:proofErr w:type="spellStart"/>
+            <w:r>
+              <w:rPr>
+                <w:color w:val="auto"/>
+              </w:rPr>
+              <w:t>click</w:t>
+            </w:r>
+            <w:proofErr w:type="spellEnd"/>
+            <w:r>
+              <w:rPr>
+                <w:color w:val="auto"/>
+              </w:rPr>
+              <w:t xml:space="preserve"> en el botón </w:t>
             </w:r>
             <w:r>
               <w:rPr>
@@ -4803,7 +4931,35 @@
               <w:rPr>
                 <w:color w:val="auto"/>
               </w:rPr>
-              <w:t>El programa se puede ejecutar perfectamente en una computadora que contenga un procesador celeron o equivalente a 2.6 Ghz y 256 MB en RAM.</w:t>
+              <w:t xml:space="preserve">El programa se puede ejecutar perfectamente en una computadora que contenga un procesador </w:t>
+            </w:r>
+            <w:proofErr w:type="spellStart"/>
+            <w:r>
+              <w:rPr>
+                <w:color w:val="auto"/>
+              </w:rPr>
+              <w:t>celeron</w:t>
+            </w:r>
+            <w:proofErr w:type="spellEnd"/>
+            <w:r>
+              <w:rPr>
+                <w:color w:val="auto"/>
+              </w:rPr>
+              <w:t xml:space="preserve"> o equivalente a 2.6 </w:t>
+            </w:r>
+            <w:proofErr w:type="spellStart"/>
+            <w:r>
+              <w:rPr>
+                <w:color w:val="auto"/>
+              </w:rPr>
+              <w:t>Ghz</w:t>
+            </w:r>
+            <w:proofErr w:type="spellEnd"/>
+            <w:r>
+              <w:rPr>
+                <w:color w:val="auto"/>
+              </w:rPr>
+              <w:t xml:space="preserve"> y 256 MB en RAM.</w:t>
             </w:r>
           </w:p>
         </w:tc>
@@ -5182,7 +5338,35 @@
               <w:rPr>
                 <w:color w:val="auto"/>
               </w:rPr>
-              <w:t>El programa se puede ejecutar perfectamente en una computadora que contenga un procesador celeron o equivalente a 2.6 Ghz y 256 MB en RAM.</w:t>
+              <w:t xml:space="preserve">El programa se puede ejecutar perfectamente en una computadora que contenga un procesador </w:t>
+            </w:r>
+            <w:proofErr w:type="spellStart"/>
+            <w:r>
+              <w:rPr>
+                <w:color w:val="auto"/>
+              </w:rPr>
+              <w:t>celeron</w:t>
+            </w:r>
+            <w:proofErr w:type="spellEnd"/>
+            <w:r>
+              <w:rPr>
+                <w:color w:val="auto"/>
+              </w:rPr>
+              <w:t xml:space="preserve"> o equivalente a 2.6 </w:t>
+            </w:r>
+            <w:proofErr w:type="spellStart"/>
+            <w:r>
+              <w:rPr>
+                <w:color w:val="auto"/>
+              </w:rPr>
+              <w:t>Ghz</w:t>
+            </w:r>
+            <w:proofErr w:type="spellEnd"/>
+            <w:r>
+              <w:rPr>
+                <w:color w:val="auto"/>
+              </w:rPr>
+              <w:t xml:space="preserve"> y 256 MB en RAM.</w:t>
             </w:r>
           </w:p>
         </w:tc>
@@ -5471,8 +5655,30 @@
               <w:rPr>
                 <w:color w:val="auto"/>
               </w:rPr>
-              <w:t>Se revisará el desempeño del sistema en una computadora con procesador celeron o equivalente a 2.6 Ghz</w:t>
-            </w:r>
+              <w:t xml:space="preserve">Se revisará el desempeño del sistema en una computadora con procesador </w:t>
+            </w:r>
+            <w:proofErr w:type="spellStart"/>
+            <w:r>
+              <w:rPr>
+                <w:color w:val="auto"/>
+              </w:rPr>
+              <w:t>celeron</w:t>
+            </w:r>
+            <w:proofErr w:type="spellEnd"/>
+            <w:r>
+              <w:rPr>
+                <w:color w:val="auto"/>
+              </w:rPr>
+              <w:t xml:space="preserve"> o equivalente a 2.6 </w:t>
+            </w:r>
+            <w:proofErr w:type="spellStart"/>
+            <w:r>
+              <w:rPr>
+                <w:color w:val="auto"/>
+              </w:rPr>
+              <w:t>Ghz</w:t>
+            </w:r>
+            <w:proofErr w:type="spellEnd"/>
           </w:p>
         </w:tc>
       </w:tr>
@@ -5570,7 +5776,35 @@
               <w:rPr>
                 <w:color w:val="auto"/>
               </w:rPr>
-              <w:t>El programa se puede ejecutar perfectamente en una computadora que contenga un procesador celeron o equivalente a 2.6 Ghz y 256 MB en RAM.</w:t>
+              <w:t xml:space="preserve">El programa se puede ejecutar perfectamente en una computadora que contenga un procesador </w:t>
+            </w:r>
+            <w:proofErr w:type="spellStart"/>
+            <w:r>
+              <w:rPr>
+                <w:color w:val="auto"/>
+              </w:rPr>
+              <w:t>celeron</w:t>
+            </w:r>
+            <w:proofErr w:type="spellEnd"/>
+            <w:r>
+              <w:rPr>
+                <w:color w:val="auto"/>
+              </w:rPr>
+              <w:t xml:space="preserve"> o equivalente a 2.6 </w:t>
+            </w:r>
+            <w:proofErr w:type="spellStart"/>
+            <w:r>
+              <w:rPr>
+                <w:color w:val="auto"/>
+              </w:rPr>
+              <w:t>Ghz</w:t>
+            </w:r>
+            <w:proofErr w:type="spellEnd"/>
+            <w:r>
+              <w:rPr>
+                <w:color w:val="auto"/>
+              </w:rPr>
+              <w:t xml:space="preserve"> y 256 MB en RAM.</w:t>
             </w:r>
           </w:p>
         </w:tc>
@@ -5669,7 +5903,35 @@
               <w:rPr>
                 <w:color w:val="auto"/>
               </w:rPr>
-              <w:t>Para que se tenga un criterio de éxito debe funcionar la aplicación perfectamente en la computadora con el procesador celeron o equivalente a 2.6 Ghz y 256 MB en RAM.</w:t>
+              <w:t xml:space="preserve">Para que se tenga un criterio de éxito debe funcionar la aplicación perfectamente en la computadora con el procesador </w:t>
+            </w:r>
+            <w:proofErr w:type="spellStart"/>
+            <w:r>
+              <w:rPr>
+                <w:color w:val="auto"/>
+              </w:rPr>
+              <w:t>celeron</w:t>
+            </w:r>
+            <w:proofErr w:type="spellEnd"/>
+            <w:r>
+              <w:rPr>
+                <w:color w:val="auto"/>
+              </w:rPr>
+              <w:t xml:space="preserve"> o equivalente a 2.6 </w:t>
+            </w:r>
+            <w:proofErr w:type="spellStart"/>
+            <w:r>
+              <w:rPr>
+                <w:color w:val="auto"/>
+              </w:rPr>
+              <w:t>Ghz</w:t>
+            </w:r>
+            <w:proofErr w:type="spellEnd"/>
+            <w:r>
+              <w:rPr>
+                <w:color w:val="auto"/>
+              </w:rPr>
+              <w:t xml:space="preserve"> y 256 MB en RAM.</w:t>
             </w:r>
           </w:p>
         </w:tc>
@@ -5679,20 +5941,20 @@
       <w:pPr>
         <w:pStyle w:val="PSI-Ttulo1"/>
       </w:pPr>
-      <w:bookmarkStart w:id="33" w:name="_Toc165473672"/>
-      <w:bookmarkStart w:id="34" w:name="_Toc257645206"/>
-      <w:bookmarkStart w:id="35" w:name="_Toc496060287"/>
+      <w:bookmarkStart w:id="34" w:name="_Toc165473672"/>
+      <w:bookmarkStart w:id="35" w:name="_Toc257645206"/>
     </w:p>
     <w:p>
       <w:pPr>
         <w:pStyle w:val="PSI-Ttulo1"/>
       </w:pPr>
+      <w:bookmarkStart w:id="36" w:name="_Toc496268075"/>
       <w:r>
         <w:t>Herramientas para las Pruebas</w:t>
       </w:r>
-      <w:bookmarkEnd w:id="33"/>
       <w:bookmarkEnd w:id="34"/>
       <w:bookmarkEnd w:id="35"/>
+      <w:bookmarkEnd w:id="36"/>
     </w:p>
     <w:p>
       <w:pPr>
@@ -5714,15 +5976,15 @@
       <w:pPr>
         <w:pStyle w:val="PSI-Ttulo2"/>
       </w:pPr>
-      <w:bookmarkStart w:id="36" w:name="_Toc165473673"/>
-      <w:bookmarkStart w:id="37" w:name="_Toc257645207"/>
-      <w:bookmarkStart w:id="38" w:name="_Toc496060288"/>
+      <w:bookmarkStart w:id="37" w:name="_Toc165473673"/>
+      <w:bookmarkStart w:id="38" w:name="_Toc257645207"/>
+      <w:bookmarkStart w:id="39" w:name="_Toc496268076"/>
       <w:r>
         <w:t>Software</w:t>
       </w:r>
-      <w:bookmarkEnd w:id="36"/>
       <w:bookmarkEnd w:id="37"/>
       <w:bookmarkEnd w:id="38"/>
+      <w:bookmarkEnd w:id="39"/>
     </w:p>
     <w:p>
       <w:pPr>
@@ -5806,7 +6068,7 @@
       <w:tr>
         <w:trPr>
           <w:cnfStyle w:val="000000100000" w:firstRow="0" w:lastRow="0" w:firstColumn="0" w:lastColumn="0" w:oddVBand="0" w:evenVBand="0" w:oddHBand="1" w:evenHBand="0" w:firstRowFirstColumn="0" w:firstRowLastColumn="0" w:lastRowFirstColumn="0" w:lastRowLastColumn="0"/>
-          <w:trHeight w:val="1417"/>
+          <w:trHeight w:val="845"/>
         </w:trPr>
         <w:tc>
           <w:tcPr>
@@ -5844,15 +6106,15 @@
       <w:pPr>
         <w:pStyle w:val="PSI-Ttulo2"/>
       </w:pPr>
-      <w:bookmarkStart w:id="39" w:name="_Toc165473674"/>
-      <w:bookmarkStart w:id="40" w:name="_Toc257645208"/>
-      <w:bookmarkStart w:id="41" w:name="_Toc496060289"/>
+      <w:bookmarkStart w:id="40" w:name="_Toc165473674"/>
+      <w:bookmarkStart w:id="41" w:name="_Toc257645208"/>
+      <w:bookmarkStart w:id="42" w:name="_Toc496268077"/>
       <w:r>
         <w:t>Herramientas de Soporte y Productividad</w:t>
       </w:r>
-      <w:bookmarkEnd w:id="39"/>
       <w:bookmarkEnd w:id="40"/>
       <w:bookmarkEnd w:id="41"/>
+      <w:bookmarkEnd w:id="42"/>
     </w:p>
     <w:p>
       <w:pPr>
@@ -6003,15 +6265,15 @@
       <w:pPr>
         <w:pStyle w:val="PSI-Ttulo2"/>
       </w:pPr>
-      <w:bookmarkStart w:id="42" w:name="_Toc165473675"/>
-      <w:bookmarkStart w:id="43" w:name="_Toc257645209"/>
-      <w:bookmarkStart w:id="44" w:name="_Toc496060290"/>
+      <w:bookmarkStart w:id="43" w:name="_Toc165473675"/>
+      <w:bookmarkStart w:id="44" w:name="_Toc257645209"/>
+      <w:bookmarkStart w:id="45" w:name="_Toc496268078"/>
       <w:r>
         <w:t>Secuencias de Comandos Personalizadas (Script de Pruebas)</w:t>
       </w:r>
-      <w:bookmarkEnd w:id="42"/>
       <w:bookmarkEnd w:id="43"/>
       <w:bookmarkEnd w:id="44"/>
+      <w:bookmarkEnd w:id="45"/>
     </w:p>
     <w:p>
       <w:pPr>
@@ -6027,15 +6289,15 @@
       <w:pPr>
         <w:pStyle w:val="PSI-Ttulo2"/>
       </w:pPr>
-      <w:bookmarkStart w:id="45" w:name="_Toc165473676"/>
-      <w:bookmarkStart w:id="46" w:name="_Toc257645210"/>
-      <w:bookmarkStart w:id="47" w:name="_Toc496060291"/>
+      <w:bookmarkStart w:id="46" w:name="_Toc165473676"/>
+      <w:bookmarkStart w:id="47" w:name="_Toc257645210"/>
+      <w:bookmarkStart w:id="48" w:name="_Toc496268079"/>
       <w:r>
         <w:t>Hardware</w:t>
       </w:r>
-      <w:bookmarkEnd w:id="45"/>
       <w:bookmarkEnd w:id="46"/>
       <w:bookmarkEnd w:id="47"/>
+      <w:bookmarkEnd w:id="48"/>
     </w:p>
     <w:p>
       <w:pPr>
@@ -6140,8 +6402,16 @@
               <w:rPr>
                 <w:color w:val="auto"/>
               </w:rPr>
-              <w:t>Computadora de Escritorio LANIX</w:t>
-            </w:r>
+              <w:t xml:space="preserve">Notebook Toshiba </w:t>
+            </w:r>
+            <w:proofErr w:type="spellStart"/>
+            <w:r>
+              <w:rPr>
+                <w:color w:val="auto"/>
+              </w:rPr>
+              <w:t>Satellite</w:t>
+            </w:r>
+            <w:proofErr w:type="spellEnd"/>
           </w:p>
         </w:tc>
         <w:tc>
@@ -6160,7 +6430,7 @@
               <w:rPr>
                 <w:color w:val="auto"/>
               </w:rPr>
-              <w:t>2</w:t>
+              <w:t>1</w:t>
             </w:r>
           </w:p>
         </w:tc>
@@ -6180,7 +6450,370 @@
               <w:rPr>
                 <w:color w:val="auto"/>
               </w:rPr>
-              <w:t>Procesador Intel Celeron a 2.4 Ghz y 256 MB en RAM</w:t>
+              <w:t>Procesador</w:t>
+            </w:r>
+            <w:r>
+              <w:rPr>
+                <w:color w:val="auto"/>
+              </w:rPr>
+              <w:t xml:space="preserve"> AMD </w:t>
+            </w:r>
+            <w:proofErr w:type="spellStart"/>
+            <w:r>
+              <w:rPr>
+                <w:color w:val="auto"/>
+              </w:rPr>
+              <w:t>Turion</w:t>
+            </w:r>
+            <w:proofErr w:type="spellEnd"/>
+            <w:r>
+              <w:rPr>
+                <w:color w:val="auto"/>
+              </w:rPr>
+              <w:t xml:space="preserve"> a 2.</w:t>
+            </w:r>
+            <w:r>
+              <w:rPr>
+                <w:color w:val="auto"/>
+              </w:rPr>
+              <w:t>1</w:t>
+            </w:r>
+            <w:r>
+              <w:rPr>
+                <w:color w:val="auto"/>
+              </w:rPr>
+              <w:t xml:space="preserve"> </w:t>
+            </w:r>
+            <w:proofErr w:type="spellStart"/>
+            <w:r>
+              <w:rPr>
+                <w:color w:val="auto"/>
+              </w:rPr>
+              <w:t>Ghz</w:t>
+            </w:r>
+            <w:proofErr w:type="spellEnd"/>
+            <w:r>
+              <w:rPr>
+                <w:color w:val="auto"/>
+              </w:rPr>
+              <w:t xml:space="preserve"> y </w:t>
+            </w:r>
+            <w:r>
+              <w:rPr>
+                <w:color w:val="auto"/>
+              </w:rPr>
+              <w:t>3 G</w:t>
+            </w:r>
+            <w:r>
+              <w:rPr>
+                <w:color w:val="auto"/>
+              </w:rPr>
+              <w:t>B en RAM</w:t>
+            </w:r>
+          </w:p>
+        </w:tc>
+      </w:tr>
+      <w:tr>
+        <w:tc>
+          <w:tcPr>
+            <w:cnfStyle w:val="001000000000" w:firstRow="0" w:lastRow="0" w:firstColumn="1" w:lastColumn="0" w:oddVBand="0" w:evenVBand="0" w:oddHBand="0" w:evenHBand="0" w:firstRowFirstColumn="0" w:firstRowLastColumn="0" w:lastRowFirstColumn="0" w:lastRowLastColumn="0"/>
+            <w:tcW w:w="2790" w:type="dxa"/>
+          </w:tcPr>
+          <w:p>
+            <w:pPr>
+              <w:pStyle w:val="PSI-Normal"/>
+              <w:rPr>
+                <w:color w:val="auto"/>
+              </w:rPr>
+            </w:pPr>
+            <w:r>
+              <w:rPr>
+                <w:color w:val="auto"/>
+              </w:rPr>
+              <w:t>Notebook Lenovo B570</w:t>
+            </w:r>
+          </w:p>
+        </w:tc>
+        <w:tc>
+          <w:tcPr>
+            <w:tcW w:w="1815" w:type="dxa"/>
+          </w:tcPr>
+          <w:p>
+            <w:pPr>
+              <w:pStyle w:val="PSI-Normal"/>
+              <w:cnfStyle w:val="000000000000" w:firstRow="0" w:lastRow="0" w:firstColumn="0" w:lastColumn="0" w:oddVBand="0" w:evenVBand="0" w:oddHBand="0" w:evenHBand="0" w:firstRowFirstColumn="0" w:firstRowLastColumn="0" w:lastRowFirstColumn="0" w:lastRowLastColumn="0"/>
+              <w:rPr>
+                <w:color w:val="auto"/>
+              </w:rPr>
+            </w:pPr>
+            <w:r>
+              <w:rPr>
+                <w:color w:val="auto"/>
+              </w:rPr>
+              <w:t>1</w:t>
+            </w:r>
+          </w:p>
+        </w:tc>
+        <w:tc>
+          <w:tcPr>
+            <w:tcW w:w="4235" w:type="dxa"/>
+          </w:tcPr>
+          <w:p>
+            <w:pPr>
+              <w:pStyle w:val="PSI-Normal"/>
+              <w:cnfStyle w:val="000000000000" w:firstRow="0" w:lastRow="0" w:firstColumn="0" w:lastColumn="0" w:oddVBand="0" w:evenVBand="0" w:oddHBand="0" w:evenHBand="0" w:firstRowFirstColumn="0" w:firstRowLastColumn="0" w:lastRowFirstColumn="0" w:lastRowLastColumn="0"/>
+              <w:rPr>
+                <w:color w:val="auto"/>
+              </w:rPr>
+            </w:pPr>
+            <w:r>
+              <w:rPr>
+                <w:color w:val="auto"/>
+              </w:rPr>
+              <w:t>Procesador</w:t>
+            </w:r>
+            <w:r>
+              <w:rPr>
+                <w:color w:val="auto"/>
+              </w:rPr>
+              <w:t xml:space="preserve"> Intel Pentium CPUB950</w:t>
+            </w:r>
+            <w:r>
+              <w:rPr>
+                <w:color w:val="auto"/>
+              </w:rPr>
+              <w:t xml:space="preserve"> a 2.</w:t>
+            </w:r>
+            <w:r>
+              <w:rPr>
+                <w:color w:val="auto"/>
+              </w:rPr>
+              <w:t>1</w:t>
+            </w:r>
+            <w:r>
+              <w:rPr>
+                <w:color w:val="auto"/>
+              </w:rPr>
+              <w:t xml:space="preserve"> </w:t>
+            </w:r>
+            <w:proofErr w:type="spellStart"/>
+            <w:r>
+              <w:rPr>
+                <w:color w:val="auto"/>
+              </w:rPr>
+              <w:t>Ghz</w:t>
+            </w:r>
+            <w:proofErr w:type="spellEnd"/>
+            <w:r>
+              <w:rPr>
+                <w:color w:val="auto"/>
+              </w:rPr>
+              <w:t xml:space="preserve"> y </w:t>
+            </w:r>
+            <w:r>
+              <w:rPr>
+                <w:color w:val="auto"/>
+              </w:rPr>
+              <w:t>6 G</w:t>
+            </w:r>
+            <w:r>
+              <w:rPr>
+                <w:color w:val="auto"/>
+              </w:rPr>
+              <w:t>B en RAM</w:t>
+            </w:r>
+          </w:p>
+        </w:tc>
+      </w:tr>
+      <w:tr>
+        <w:trPr>
+          <w:cnfStyle w:val="000000100000" w:firstRow="0" w:lastRow="0" w:firstColumn="0" w:lastColumn="0" w:oddVBand="0" w:evenVBand="0" w:oddHBand="1" w:evenHBand="0" w:firstRowFirstColumn="0" w:firstRowLastColumn="0" w:lastRowFirstColumn="0" w:lastRowLastColumn="0"/>
+        </w:trPr>
+        <w:tc>
+          <w:tcPr>
+            <w:cnfStyle w:val="001000000000" w:firstRow="0" w:lastRow="0" w:firstColumn="1" w:lastColumn="0" w:oddVBand="0" w:evenVBand="0" w:oddHBand="0" w:evenHBand="0" w:firstRowFirstColumn="0" w:firstRowLastColumn="0" w:lastRowFirstColumn="0" w:lastRowLastColumn="0"/>
+            <w:tcW w:w="2790" w:type="dxa"/>
+          </w:tcPr>
+          <w:p>
+            <w:pPr>
+              <w:pStyle w:val="PSI-Normal"/>
+              <w:rPr>
+                <w:color w:val="auto"/>
+              </w:rPr>
+            </w:pPr>
+            <w:r>
+              <w:rPr>
+                <w:color w:val="auto"/>
+              </w:rPr>
+              <w:t>Computadora de Escritorio</w:t>
+            </w:r>
+          </w:p>
+        </w:tc>
+        <w:tc>
+          <w:tcPr>
+            <w:tcW w:w="1815" w:type="dxa"/>
+          </w:tcPr>
+          <w:p>
+            <w:pPr>
+              <w:pStyle w:val="PSI-Normal"/>
+              <w:cnfStyle w:val="000000100000" w:firstRow="0" w:lastRow="0" w:firstColumn="0" w:lastColumn="0" w:oddVBand="0" w:evenVBand="0" w:oddHBand="1" w:evenHBand="0" w:firstRowFirstColumn="0" w:firstRowLastColumn="0" w:lastRowFirstColumn="0" w:lastRowLastColumn="0"/>
+              <w:rPr>
+                <w:color w:val="auto"/>
+              </w:rPr>
+            </w:pPr>
+            <w:r>
+              <w:rPr>
+                <w:color w:val="auto"/>
+              </w:rPr>
+              <w:t>1</w:t>
+            </w:r>
+          </w:p>
+        </w:tc>
+        <w:tc>
+          <w:tcPr>
+            <w:tcW w:w="4235" w:type="dxa"/>
+          </w:tcPr>
+          <w:p>
+            <w:pPr>
+              <w:pStyle w:val="PSI-Normal"/>
+              <w:cnfStyle w:val="000000100000" w:firstRow="0" w:lastRow="0" w:firstColumn="0" w:lastColumn="0" w:oddVBand="0" w:evenVBand="0" w:oddHBand="1" w:evenHBand="0" w:firstRowFirstColumn="0" w:firstRowLastColumn="0" w:lastRowFirstColumn="0" w:lastRowLastColumn="0"/>
+              <w:rPr>
+                <w:color w:val="auto"/>
+              </w:rPr>
+            </w:pPr>
+            <w:r>
+              <w:rPr>
+                <w:color w:val="auto"/>
+              </w:rPr>
+              <w:t xml:space="preserve">Procesador AMD </w:t>
+            </w:r>
+            <w:proofErr w:type="spellStart"/>
+            <w:r>
+              <w:rPr>
+                <w:color w:val="auto"/>
+              </w:rPr>
+              <w:t>Phenom</w:t>
+            </w:r>
+            <w:proofErr w:type="spellEnd"/>
+            <w:r>
+              <w:rPr>
+                <w:color w:val="auto"/>
+              </w:rPr>
+              <w:t xml:space="preserve"> II x4 a 3.4 </w:t>
+            </w:r>
+            <w:proofErr w:type="spellStart"/>
+            <w:r>
+              <w:rPr>
+                <w:color w:val="auto"/>
+              </w:rPr>
+              <w:t>Ghz</w:t>
+            </w:r>
+            <w:proofErr w:type="spellEnd"/>
+            <w:r>
+              <w:rPr>
+                <w:color w:val="auto"/>
+              </w:rPr>
+              <w:t xml:space="preserve"> y 16 GB en RAM</w:t>
+            </w:r>
+          </w:p>
+        </w:tc>
+      </w:tr>
+      <w:tr>
+        <w:tc>
+          <w:tcPr>
+            <w:cnfStyle w:val="001000000000" w:firstRow="0" w:lastRow="0" w:firstColumn="1" w:lastColumn="0" w:oddVBand="0" w:evenVBand="0" w:oddHBand="0" w:evenHBand="0" w:firstRowFirstColumn="0" w:firstRowLastColumn="0" w:lastRowFirstColumn="0" w:lastRowLastColumn="0"/>
+            <w:tcW w:w="2790" w:type="dxa"/>
+          </w:tcPr>
+          <w:p>
+            <w:pPr>
+              <w:pStyle w:val="PSI-Normal"/>
+              <w:rPr>
+                <w:color w:val="auto"/>
+              </w:rPr>
+            </w:pPr>
+            <w:r>
+              <w:rPr>
+                <w:color w:val="auto"/>
+              </w:rPr>
+              <w:t xml:space="preserve">Teléfono </w:t>
+            </w:r>
+            <w:r>
+              <w:rPr>
+                <w:color w:val="auto"/>
+              </w:rPr>
+              <w:t>Smartphone</w:t>
+            </w:r>
+            <w:r>
+              <w:rPr>
+                <w:color w:val="auto"/>
+              </w:rPr>
+              <w:t xml:space="preserve"> Android</w:t>
+            </w:r>
+          </w:p>
+        </w:tc>
+        <w:tc>
+          <w:tcPr>
+            <w:tcW w:w="1815" w:type="dxa"/>
+          </w:tcPr>
+          <w:p>
+            <w:pPr>
+              <w:pStyle w:val="PSI-Normal"/>
+              <w:cnfStyle w:val="000000000000" w:firstRow="0" w:lastRow="0" w:firstColumn="0" w:lastColumn="0" w:oddVBand="0" w:evenVBand="0" w:oddHBand="0" w:evenHBand="0" w:firstRowFirstColumn="0" w:firstRowLastColumn="0" w:lastRowFirstColumn="0" w:lastRowLastColumn="0"/>
+              <w:rPr>
+                <w:color w:val="auto"/>
+              </w:rPr>
+            </w:pPr>
+            <w:r>
+              <w:rPr>
+                <w:color w:val="auto"/>
+              </w:rPr>
+              <w:t>3</w:t>
+            </w:r>
+          </w:p>
+        </w:tc>
+        <w:tc>
+          <w:tcPr>
+            <w:tcW w:w="4235" w:type="dxa"/>
+          </w:tcPr>
+          <w:p>
+            <w:pPr>
+              <w:pStyle w:val="PSI-Normal"/>
+              <w:cnfStyle w:val="000000000000" w:firstRow="0" w:lastRow="0" w:firstColumn="0" w:lastColumn="0" w:oddVBand="0" w:evenVBand="0" w:oddHBand="0" w:evenHBand="0" w:firstRowFirstColumn="0" w:firstRowLastColumn="0" w:lastRowFirstColumn="0" w:lastRowLastColumn="0"/>
+              <w:rPr>
+                <w:color w:val="auto"/>
+              </w:rPr>
+            </w:pPr>
+            <w:r>
+              <w:rPr>
+                <w:color w:val="auto"/>
+              </w:rPr>
+              <w:t>Al menos, p</w:t>
+            </w:r>
+            <w:r>
+              <w:rPr>
+                <w:color w:val="auto"/>
+              </w:rPr>
+              <w:t xml:space="preserve">rocesador de 1.5 </w:t>
+            </w:r>
+            <w:proofErr w:type="spellStart"/>
+            <w:r>
+              <w:rPr>
+                <w:color w:val="auto"/>
+              </w:rPr>
+              <w:t>Ghz</w:t>
+            </w:r>
+            <w:proofErr w:type="spellEnd"/>
+            <w:r>
+              <w:rPr>
+                <w:color w:val="auto"/>
+              </w:rPr>
+              <w:t xml:space="preserve"> y </w:t>
+            </w:r>
+            <w:r>
+              <w:rPr>
+                <w:color w:val="auto"/>
+              </w:rPr>
+              <w:t>2 GB de RAM</w:t>
             </w:r>
           </w:p>
         </w:tc>
@@ -6198,22 +6831,22 @@
       <w:pPr>
         <w:pStyle w:val="PSI-Ttulo2"/>
       </w:pPr>
-      <w:bookmarkStart w:id="48" w:name="_Toc165473677"/>
+      <w:bookmarkStart w:id="49" w:name="_Toc165473677"/>
     </w:p>
     <w:p>
       <w:pPr>
         <w:pStyle w:val="PSI-Ttulo1"/>
       </w:pPr>
-      <w:bookmarkStart w:id="49" w:name="_Toc165473678"/>
-      <w:bookmarkStart w:id="50" w:name="_Toc257645211"/>
-      <w:bookmarkStart w:id="51" w:name="_Toc496060292"/>
-      <w:bookmarkEnd w:id="48"/>
+      <w:bookmarkStart w:id="50" w:name="_Toc165473678"/>
+      <w:bookmarkStart w:id="51" w:name="_Toc257645211"/>
+      <w:bookmarkStart w:id="52" w:name="_Toc496268080"/>
+      <w:bookmarkEnd w:id="49"/>
       <w:r>
         <w:t>Casos de Prueba</w:t>
       </w:r>
-      <w:bookmarkEnd w:id="49"/>
       <w:bookmarkEnd w:id="50"/>
       <w:bookmarkEnd w:id="51"/>
+      <w:bookmarkEnd w:id="52"/>
     </w:p>
     <w:p/>
     <w:tbl>
@@ -6553,7 +7186,25 @@
                 <w:bCs/>
                 <w:sz w:val="20"/>
               </w:rPr>
-              <w:t>Víctor Valentín, Gustavo Guanuco, Juan Rojas.</w:t>
+              <w:t xml:space="preserve">Víctor Valentín, Gustavo </w:t>
+            </w:r>
+            <w:proofErr w:type="spellStart"/>
+            <w:r>
+              <w:rPr>
+                <w:rFonts w:ascii="Arial" w:hAnsi="Arial"/>
+                <w:bCs/>
+                <w:sz w:val="20"/>
+              </w:rPr>
+              <w:t>Guanuco</w:t>
+            </w:r>
+            <w:proofErr w:type="spellEnd"/>
+            <w:r>
+              <w:rPr>
+                <w:rFonts w:ascii="Arial" w:hAnsi="Arial"/>
+                <w:bCs/>
+                <w:sz w:val="20"/>
+              </w:rPr>
+              <w:t>, Juan Rojas.</w:t>
             </w:r>
           </w:p>
         </w:tc>
@@ -6582,7 +7233,7 @@
                 <w:sz w:val="20"/>
               </w:rPr>
             </w:pPr>
-            <w:bookmarkStart w:id="52" w:name="DDE_LINK1"/>
+            <w:bookmarkStart w:id="53" w:name="DDE_LINK1"/>
             <w:r>
               <w:rPr>
                 <w:rFonts w:ascii="Arial" w:hAnsi="Arial"/>
@@ -6592,7 +7243,7 @@
               </w:rPr>
               <w:t>ID/Nombre Caso de Prueba:</w:t>
             </w:r>
-            <w:bookmarkEnd w:id="52"/>
+            <w:bookmarkEnd w:id="53"/>
             <w:r>
               <w:rPr>
                 <w:rFonts w:ascii="Arial" w:hAnsi="Arial"/>
@@ -6647,7 +7298,25 @@
                 <w:bCs/>
                 <w:sz w:val="20"/>
               </w:rPr>
-              <w:t>Víctor Valentín, Gustavo Guanuco, Juan Rojas</w:t>
+              <w:t xml:space="preserve">Víctor Valentín, Gustavo </w:t>
+            </w:r>
+            <w:proofErr w:type="spellStart"/>
+            <w:r>
+              <w:rPr>
+                <w:rFonts w:ascii="Arial" w:hAnsi="Arial"/>
+                <w:bCs/>
+                <w:sz w:val="20"/>
+              </w:rPr>
+              <w:t>Guanuco</w:t>
+            </w:r>
+            <w:proofErr w:type="spellEnd"/>
+            <w:r>
+              <w:rPr>
+                <w:rFonts w:ascii="Arial" w:hAnsi="Arial"/>
+                <w:bCs/>
+                <w:sz w:val="20"/>
+              </w:rPr>
+              <w:t>, Juan Rojas</w:t>
             </w:r>
           </w:p>
         </w:tc>
@@ -7212,6 +7881,7 @@
                 <w:sz w:val="20"/>
               </w:rPr>
             </w:pPr>
+            <w:proofErr w:type="spellStart"/>
             <w:r>
               <w:rPr>
                 <w:rFonts w:ascii="Arial" w:hAnsi="Arial"/>
@@ -7219,6 +7889,7 @@
               </w:rPr>
               <w:t>TextBox</w:t>
             </w:r>
+            <w:proofErr w:type="spellEnd"/>
           </w:p>
         </w:tc>
         <w:tc>
@@ -7240,7 +7911,31 @@
                 <w:rFonts w:ascii="Arial" w:hAnsi="Arial"/>
                 <w:sz w:val="20"/>
               </w:rPr>
-              <w:t>Los TextBox deben mandar la información a la Base de Datos en los lugares aprobados</w:t>
+              <w:t xml:space="preserve">Los </w:t>
+            </w:r>
+            <w:proofErr w:type="spellStart"/>
+            <w:r>
+              <w:rPr>
+                <w:rFonts w:ascii="Arial" w:hAnsi="Arial"/>
+                <w:sz w:val="20"/>
+              </w:rPr>
+              <w:t>TextBox</w:t>
+            </w:r>
+            <w:proofErr w:type="spellEnd"/>
+            <w:r>
+              <w:rPr>
+                <w:rFonts w:ascii="Arial" w:hAnsi="Arial"/>
+                <w:sz w:val="20"/>
+              </w:rPr>
+              <w:t xml:space="preserve"> deben mandar la información a la Base de Datos en los lugares </w:t>
+            </w:r>
+            <w:r>
+              <w:rPr>
+                <w:rFonts w:ascii="Arial" w:hAnsi="Arial"/>
+                <w:sz w:val="20"/>
+              </w:rPr>
+              <w:lastRenderedPageBreak/>
+              <w:t>aprobados</w:t>
             </w:r>
           </w:p>
         </w:tc>
@@ -7265,6 +7960,7 @@
                 <w:rFonts w:ascii="Arial" w:hAnsi="Arial"/>
                 <w:sz w:val="20"/>
               </w:rPr>
+              <w:lastRenderedPageBreak/>
               <w:t>100%</w:t>
             </w:r>
           </w:p>
@@ -7343,13 +8039,16 @@
                 <w:sz w:val="20"/>
               </w:rPr>
             </w:pPr>
-            <w:r>
-              <w:rPr>
-                <w:rFonts w:ascii="Arial" w:hAnsi="Arial"/>
-                <w:sz w:val="20"/>
-              </w:rPr>
+            <w:proofErr w:type="spellStart"/>
+            <w:r>
+              <w:rPr>
+                <w:rFonts w:ascii="Arial" w:hAnsi="Arial"/>
+                <w:sz w:val="20"/>
+              </w:rPr>
+              <w:lastRenderedPageBreak/>
               <w:t>Labels</w:t>
             </w:r>
+            <w:proofErr w:type="spellEnd"/>
           </w:p>
         </w:tc>
         <w:tc>
@@ -7371,15 +8070,7 @@
                 <w:rFonts w:ascii="Arial" w:hAnsi="Arial"/>
                 <w:sz w:val="20"/>
               </w:rPr>
-              <w:t xml:space="preserve">Las etiquetas deben concordar de acuerdo al </w:t>
-            </w:r>
-            <w:r>
-              <w:rPr>
-                <w:rFonts w:ascii="Arial" w:hAnsi="Arial"/>
-                <w:sz w:val="20"/>
-              </w:rPr>
-              <w:lastRenderedPageBreak/>
-              <w:t>cuadro de texto que se le asigne</w:t>
+              <w:t>Las etiquetas deben concordar de acuerdo al cuadro de texto que se le asigne</w:t>
             </w:r>
           </w:p>
         </w:tc>
@@ -7404,7 +8095,6 @@
                 <w:rFonts w:ascii="Arial" w:hAnsi="Arial"/>
                 <w:sz w:val="20"/>
               </w:rPr>
-              <w:lastRenderedPageBreak/>
               <w:t>95%</w:t>
             </w:r>
           </w:p>
@@ -7483,14 +8173,15 @@
                 <w:sz w:val="20"/>
               </w:rPr>
             </w:pPr>
-            <w:r>
-              <w:rPr>
-                <w:rFonts w:ascii="Arial" w:hAnsi="Arial"/>
-                <w:sz w:val="20"/>
-              </w:rPr>
-              <w:lastRenderedPageBreak/>
+            <w:proofErr w:type="spellStart"/>
+            <w:r>
+              <w:rPr>
+                <w:rFonts w:ascii="Arial" w:hAnsi="Arial"/>
+                <w:sz w:val="20"/>
+              </w:rPr>
               <w:t>DataGridView</w:t>
             </w:r>
+            <w:proofErr w:type="spellEnd"/>
           </w:p>
         </w:tc>
         <w:tc>
@@ -7885,9 +8576,8 @@
       <w:pPr>
         <w:pStyle w:val="PSI-Normal"/>
       </w:pPr>
-      <w:bookmarkStart w:id="53" w:name="_Toc165473679"/>
-      <w:bookmarkStart w:id="54" w:name="_Toc257645212"/>
-      <w:bookmarkStart w:id="55" w:name="_Toc496060293"/>
+      <w:bookmarkStart w:id="54" w:name="_Toc165473679"/>
+      <w:bookmarkStart w:id="55" w:name="_Toc257645212"/>
     </w:p>
     <w:tbl>
       <w:tblPr>
@@ -8236,7 +8926,25 @@
                 <w:bCs/>
                 <w:sz w:val="20"/>
               </w:rPr>
-              <w:t>Víctor Valentín, Gustavo Guanuco, Juan Rojas.</w:t>
+              <w:t xml:space="preserve">Víctor Valentín, Gustavo </w:t>
+            </w:r>
+            <w:proofErr w:type="spellStart"/>
+            <w:r>
+              <w:rPr>
+                <w:rFonts w:ascii="Arial" w:hAnsi="Arial"/>
+                <w:bCs/>
+                <w:sz w:val="20"/>
+              </w:rPr>
+              <w:t>Guanuco</w:t>
+            </w:r>
+            <w:proofErr w:type="spellEnd"/>
+            <w:r>
+              <w:rPr>
+                <w:rFonts w:ascii="Arial" w:hAnsi="Arial"/>
+                <w:bCs/>
+                <w:sz w:val="20"/>
+              </w:rPr>
+              <w:t>, Juan Rojas.</w:t>
             </w:r>
           </w:p>
         </w:tc>
@@ -8319,7 +9027,25 @@
                 <w:bCs/>
                 <w:sz w:val="20"/>
               </w:rPr>
-              <w:t>Víctor Valentín, Gustavo Guanuco, Juan Rojas</w:t>
+              <w:t xml:space="preserve">Víctor Valentín, Gustavo </w:t>
+            </w:r>
+            <w:proofErr w:type="spellStart"/>
+            <w:r>
+              <w:rPr>
+                <w:rFonts w:ascii="Arial" w:hAnsi="Arial"/>
+                <w:bCs/>
+                <w:sz w:val="20"/>
+              </w:rPr>
+              <w:t>Guanuco</w:t>
+            </w:r>
+            <w:proofErr w:type="spellEnd"/>
+            <w:r>
+              <w:rPr>
+                <w:rFonts w:ascii="Arial" w:hAnsi="Arial"/>
+                <w:bCs/>
+                <w:sz w:val="20"/>
+              </w:rPr>
+              <w:t>, Juan Rojas</w:t>
             </w:r>
           </w:p>
         </w:tc>
@@ -8884,6 +9610,7 @@
                 <w:sz w:val="20"/>
               </w:rPr>
             </w:pPr>
+            <w:proofErr w:type="spellStart"/>
             <w:r>
               <w:rPr>
                 <w:rFonts w:ascii="Arial" w:hAnsi="Arial"/>
@@ -8891,6 +9618,7 @@
               </w:rPr>
               <w:t>TextBox</w:t>
             </w:r>
+            <w:proofErr w:type="spellEnd"/>
           </w:p>
         </w:tc>
         <w:tc>
@@ -8912,7 +9640,23 @@
                 <w:rFonts w:ascii="Arial" w:hAnsi="Arial"/>
                 <w:sz w:val="20"/>
               </w:rPr>
-              <w:t>Los TextBox deben mandar la información a la Base de Datos en los lugares aprobados</w:t>
+              <w:t xml:space="preserve">Los </w:t>
+            </w:r>
+            <w:proofErr w:type="spellStart"/>
+            <w:r>
+              <w:rPr>
+                <w:rFonts w:ascii="Arial" w:hAnsi="Arial"/>
+                <w:sz w:val="20"/>
+              </w:rPr>
+              <w:t>TextBox</w:t>
+            </w:r>
+            <w:proofErr w:type="spellEnd"/>
+            <w:r>
+              <w:rPr>
+                <w:rFonts w:ascii="Arial" w:hAnsi="Arial"/>
+                <w:sz w:val="20"/>
+              </w:rPr>
+              <w:t xml:space="preserve"> deben mandar la información a la Base de Datos en los lugares aprobados</w:t>
             </w:r>
           </w:p>
         </w:tc>
@@ -9015,13 +9759,16 @@
                 <w:sz w:val="20"/>
               </w:rPr>
             </w:pPr>
-            <w:r>
-              <w:rPr>
-                <w:rFonts w:ascii="Arial" w:hAnsi="Arial"/>
-                <w:sz w:val="20"/>
-              </w:rPr>
+            <w:proofErr w:type="spellStart"/>
+            <w:r>
+              <w:rPr>
+                <w:rFonts w:ascii="Arial" w:hAnsi="Arial"/>
+                <w:sz w:val="20"/>
+              </w:rPr>
+              <w:lastRenderedPageBreak/>
               <w:t>Labels</w:t>
             </w:r>
+            <w:proofErr w:type="spellEnd"/>
           </w:p>
         </w:tc>
         <w:tc>
@@ -9043,15 +9790,7 @@
                 <w:rFonts w:ascii="Arial" w:hAnsi="Arial"/>
                 <w:sz w:val="20"/>
               </w:rPr>
-              <w:t xml:space="preserve">Las etiquetas deben concordar de acuerdo al cuadro de texto </w:t>
-            </w:r>
-            <w:r>
-              <w:rPr>
-                <w:rFonts w:ascii="Arial" w:hAnsi="Arial"/>
-                <w:sz w:val="20"/>
-              </w:rPr>
-              <w:lastRenderedPageBreak/>
-              <w:t>que se le asigne</w:t>
+              <w:t>Las etiquetas deben concordar de acuerdo al cuadro de texto que se le asigne</w:t>
             </w:r>
           </w:p>
         </w:tc>
@@ -9076,7 +9815,6 @@
                 <w:rFonts w:ascii="Arial" w:hAnsi="Arial"/>
                 <w:sz w:val="20"/>
               </w:rPr>
-              <w:lastRenderedPageBreak/>
               <w:t>95%</w:t>
             </w:r>
           </w:p>
@@ -9155,14 +9893,15 @@
                 <w:sz w:val="20"/>
               </w:rPr>
             </w:pPr>
-            <w:r>
-              <w:rPr>
-                <w:rFonts w:ascii="Arial" w:hAnsi="Arial"/>
-                <w:sz w:val="20"/>
-              </w:rPr>
-              <w:lastRenderedPageBreak/>
+            <w:proofErr w:type="spellStart"/>
+            <w:r>
+              <w:rPr>
+                <w:rFonts w:ascii="Arial" w:hAnsi="Arial"/>
+                <w:sz w:val="20"/>
+              </w:rPr>
               <w:t>DataGridView</w:t>
             </w:r>
+            <w:proofErr w:type="spellEnd"/>
           </w:p>
         </w:tc>
         <w:tc>
@@ -9287,6 +10026,7 @@
                 <w:sz w:val="20"/>
               </w:rPr>
             </w:pPr>
+            <w:proofErr w:type="spellStart"/>
             <w:r>
               <w:rPr>
                 <w:rFonts w:ascii="Arial" w:hAnsi="Arial"/>
@@ -9294,6 +10034,7 @@
               </w:rPr>
               <w:t>ComboBox</w:t>
             </w:r>
+            <w:proofErr w:type="spellEnd"/>
           </w:p>
         </w:tc>
         <w:tc>
@@ -9315,7 +10056,23 @@
                 <w:rFonts w:ascii="Arial" w:hAnsi="Arial"/>
                 <w:sz w:val="20"/>
               </w:rPr>
-              <w:t>El ComboBox debe desplegar el tipo de dato correcto al que referencia.</w:t>
+              <w:t xml:space="preserve">El </w:t>
+            </w:r>
+            <w:proofErr w:type="spellStart"/>
+            <w:r>
+              <w:rPr>
+                <w:rFonts w:ascii="Arial" w:hAnsi="Arial"/>
+                <w:sz w:val="20"/>
+              </w:rPr>
+              <w:t>ComboBox</w:t>
+            </w:r>
+            <w:proofErr w:type="spellEnd"/>
+            <w:r>
+              <w:rPr>
+                <w:rFonts w:ascii="Arial" w:hAnsi="Arial"/>
+                <w:sz w:val="20"/>
+              </w:rPr>
+              <w:t xml:space="preserve"> debe desplegar el tipo de dato correcto al que referencia.</w:t>
             </w:r>
           </w:p>
         </w:tc>
@@ -10044,7 +10801,25 @@
                 <w:bCs/>
                 <w:sz w:val="20"/>
               </w:rPr>
-              <w:t>Víctor Valentín, Gustavo Guanuco, Juan Rojas.</w:t>
+              <w:t xml:space="preserve">Víctor Valentín, Gustavo </w:t>
+            </w:r>
+            <w:proofErr w:type="spellStart"/>
+            <w:r>
+              <w:rPr>
+                <w:rFonts w:ascii="Arial" w:hAnsi="Arial"/>
+                <w:bCs/>
+                <w:sz w:val="20"/>
+              </w:rPr>
+              <w:t>Guanuco</w:t>
+            </w:r>
+            <w:proofErr w:type="spellEnd"/>
+            <w:r>
+              <w:rPr>
+                <w:rFonts w:ascii="Arial" w:hAnsi="Arial"/>
+                <w:bCs/>
+                <w:sz w:val="20"/>
+              </w:rPr>
+              <w:t>, Juan Rojas.</w:t>
             </w:r>
           </w:p>
         </w:tc>
@@ -10127,7 +10902,25 @@
                 <w:bCs/>
                 <w:sz w:val="20"/>
               </w:rPr>
-              <w:t>Víctor Valentín, Gustavo Guanuco, Juan Rojas</w:t>
+              <w:t xml:space="preserve">Víctor Valentín, Gustavo </w:t>
+            </w:r>
+            <w:proofErr w:type="spellStart"/>
+            <w:r>
+              <w:rPr>
+                <w:rFonts w:ascii="Arial" w:hAnsi="Arial"/>
+                <w:bCs/>
+                <w:sz w:val="20"/>
+              </w:rPr>
+              <w:t>Guanuco</w:t>
+            </w:r>
+            <w:proofErr w:type="spellEnd"/>
+            <w:r>
+              <w:rPr>
+                <w:rFonts w:ascii="Arial" w:hAnsi="Arial"/>
+                <w:bCs/>
+                <w:sz w:val="20"/>
+              </w:rPr>
+              <w:t>, Juan Rojas</w:t>
             </w:r>
           </w:p>
         </w:tc>
@@ -10692,6 +11485,7 @@
                 <w:sz w:val="20"/>
               </w:rPr>
             </w:pPr>
+            <w:proofErr w:type="spellStart"/>
             <w:r>
               <w:rPr>
                 <w:rFonts w:ascii="Arial" w:hAnsi="Arial"/>
@@ -10699,6 +11493,7 @@
               </w:rPr>
               <w:t>TextBox</w:t>
             </w:r>
+            <w:proofErr w:type="spellEnd"/>
           </w:p>
         </w:tc>
         <w:tc>
@@ -10720,7 +11515,31 @@
                 <w:rFonts w:ascii="Arial" w:hAnsi="Arial"/>
                 <w:sz w:val="20"/>
               </w:rPr>
-              <w:t>Los TextBox deben mandar la información a la Base de Datos en los lugares aprobados</w:t>
+              <w:t xml:space="preserve">Los </w:t>
+            </w:r>
+            <w:proofErr w:type="spellStart"/>
+            <w:r>
+              <w:rPr>
+                <w:rFonts w:ascii="Arial" w:hAnsi="Arial"/>
+                <w:sz w:val="20"/>
+              </w:rPr>
+              <w:t>TextBox</w:t>
+            </w:r>
+            <w:proofErr w:type="spellEnd"/>
+            <w:r>
+              <w:rPr>
+                <w:rFonts w:ascii="Arial" w:hAnsi="Arial"/>
+                <w:sz w:val="20"/>
+              </w:rPr>
+              <w:t xml:space="preserve"> deben mandar la </w:t>
+            </w:r>
+            <w:r>
+              <w:rPr>
+                <w:rFonts w:ascii="Arial" w:hAnsi="Arial"/>
+                <w:sz w:val="20"/>
+              </w:rPr>
+              <w:lastRenderedPageBreak/>
+              <w:t>información a la Base de Datos en los lugares aprobados</w:t>
             </w:r>
           </w:p>
         </w:tc>
@@ -10745,6 +11564,7 @@
                 <w:rFonts w:ascii="Arial" w:hAnsi="Arial"/>
                 <w:sz w:val="20"/>
               </w:rPr>
+              <w:lastRenderedPageBreak/>
               <w:t>100%</w:t>
             </w:r>
           </w:p>
@@ -10823,6 +11643,7 @@
                 <w:sz w:val="20"/>
               </w:rPr>
             </w:pPr>
+            <w:proofErr w:type="spellStart"/>
             <w:r>
               <w:rPr>
                 <w:rFonts w:ascii="Arial" w:hAnsi="Arial"/>
@@ -10831,6 +11652,7 @@
               <w:lastRenderedPageBreak/>
               <w:t>Labels</w:t>
             </w:r>
+            <w:proofErr w:type="spellEnd"/>
           </w:p>
         </w:tc>
         <w:tc>
@@ -10955,6 +11777,7 @@
                 <w:sz w:val="20"/>
               </w:rPr>
             </w:pPr>
+            <w:proofErr w:type="spellStart"/>
             <w:r>
               <w:rPr>
                 <w:rFonts w:ascii="Arial" w:hAnsi="Arial"/>
@@ -10962,6 +11785,7 @@
               </w:rPr>
               <w:t>DataGridView</w:t>
             </w:r>
+            <w:proofErr w:type="spellEnd"/>
           </w:p>
         </w:tc>
         <w:tc>
@@ -11086,6 +11910,7 @@
                 <w:sz w:val="20"/>
               </w:rPr>
             </w:pPr>
+            <w:proofErr w:type="spellStart"/>
             <w:r>
               <w:rPr>
                 <w:rFonts w:ascii="Arial" w:hAnsi="Arial"/>
@@ -11093,6 +11918,7 @@
               </w:rPr>
               <w:t>ComboBox</w:t>
             </w:r>
+            <w:proofErr w:type="spellEnd"/>
           </w:p>
         </w:tc>
         <w:tc>
@@ -11114,7 +11940,23 @@
                 <w:rFonts w:ascii="Arial" w:hAnsi="Arial"/>
                 <w:sz w:val="20"/>
               </w:rPr>
-              <w:t>El ComboBox debe desplegar el tipo de dato correcto al que referencia.</w:t>
+              <w:t xml:space="preserve">El </w:t>
+            </w:r>
+            <w:proofErr w:type="spellStart"/>
+            <w:r>
+              <w:rPr>
+                <w:rFonts w:ascii="Arial" w:hAnsi="Arial"/>
+                <w:sz w:val="20"/>
+              </w:rPr>
+              <w:t>ComboBox</w:t>
+            </w:r>
+            <w:proofErr w:type="spellEnd"/>
+            <w:r>
+              <w:rPr>
+                <w:rFonts w:ascii="Arial" w:hAnsi="Arial"/>
+                <w:sz w:val="20"/>
+              </w:rPr>
+              <w:t xml:space="preserve"> debe desplegar el tipo de dato correcto al que referencia.</w:t>
             </w:r>
           </w:p>
         </w:tc>
@@ -11826,7 +12668,25 @@
                 <w:bCs/>
                 <w:sz w:val="20"/>
               </w:rPr>
-              <w:t>Víctor Valentín, Gustavo Guanuco, Juan Rojas.</w:t>
+              <w:t xml:space="preserve">Víctor Valentín, Gustavo </w:t>
+            </w:r>
+            <w:proofErr w:type="spellStart"/>
+            <w:r>
+              <w:rPr>
+                <w:rFonts w:ascii="Arial" w:hAnsi="Arial"/>
+                <w:bCs/>
+                <w:sz w:val="20"/>
+              </w:rPr>
+              <w:t>Guanuco</w:t>
+            </w:r>
+            <w:proofErr w:type="spellEnd"/>
+            <w:r>
+              <w:rPr>
+                <w:rFonts w:ascii="Arial" w:hAnsi="Arial"/>
+                <w:bCs/>
+                <w:sz w:val="20"/>
+              </w:rPr>
+              <w:t>, Juan Rojas.</w:t>
             </w:r>
           </w:p>
         </w:tc>
@@ -11909,7 +12769,25 @@
                 <w:bCs/>
                 <w:sz w:val="20"/>
               </w:rPr>
-              <w:t>Víctor Valentín, Gustavo Guanuco, Juan Rojas</w:t>
+              <w:t xml:space="preserve">Víctor Valentín, Gustavo </w:t>
+            </w:r>
+            <w:proofErr w:type="spellStart"/>
+            <w:r>
+              <w:rPr>
+                <w:rFonts w:ascii="Arial" w:hAnsi="Arial"/>
+                <w:bCs/>
+                <w:sz w:val="20"/>
+              </w:rPr>
+              <w:t>Guanuco</w:t>
+            </w:r>
+            <w:proofErr w:type="spellEnd"/>
+            <w:r>
+              <w:rPr>
+                <w:rFonts w:ascii="Arial" w:hAnsi="Arial"/>
+                <w:bCs/>
+                <w:sz w:val="20"/>
+              </w:rPr>
+              <w:t>, Juan Rojas</w:t>
             </w:r>
           </w:p>
         </w:tc>
@@ -12103,19 +12981,33 @@
           </w:tcPr>
           <w:p>
             <w:pPr>
-              <w:pStyle w:val="TableContents"/>
-              <w:rPr>
-                <w:rFonts w:ascii="Arial" w:hAnsi="Arial"/>
-                <w:sz w:val="20"/>
-              </w:rPr>
-            </w:pPr>
-            <w:r>
-              <w:rPr>
-                <w:rFonts w:ascii="Arial" w:hAnsi="Arial"/>
-                <w:sz w:val="20"/>
-              </w:rPr>
-              <w:t>Procesador Intel Celeron o equivalente</w:t>
-            </w:r>
+              <w:rPr>
+                <w:rFonts w:ascii="Arial" w:eastAsia="DejaVu Sans" w:hAnsi="Arial" w:cs="DejaVu Sans"/>
+                <w:sz w:val="20"/>
+                <w:szCs w:val="24"/>
+                <w:lang w:val="es-VE" w:eastAsia="es-ES_tradnl" w:bidi="es-ES_tradnl"/>
+              </w:rPr>
+            </w:pPr>
+            <w:r>
+              <w:rPr>
+                <w:rFonts w:ascii="Arial" w:eastAsia="DejaVu Sans" w:hAnsi="Arial" w:cs="DejaVu Sans"/>
+                <w:sz w:val="20"/>
+                <w:szCs w:val="24"/>
+                <w:lang w:val="es-VE" w:eastAsia="es-ES_tradnl" w:bidi="es-ES_tradnl"/>
+              </w:rPr>
+              <w:t xml:space="preserve">Procesador de 1.5 </w:t>
+            </w:r>
+            <w:proofErr w:type="spellStart"/>
+            <w:r>
+              <w:rPr>
+                <w:rFonts w:ascii="Arial" w:eastAsia="DejaVu Sans" w:hAnsi="Arial" w:cs="DejaVu Sans"/>
+                <w:sz w:val="20"/>
+                <w:szCs w:val="24"/>
+                <w:lang w:val="es-VE" w:eastAsia="es-ES_tradnl" w:bidi="es-ES_tradnl"/>
+              </w:rPr>
+              <w:t>Ghz</w:t>
+            </w:r>
+            <w:proofErr w:type="spellEnd"/>
           </w:p>
         </w:tc>
         <w:tc>
@@ -12133,12 +13025,14 @@
               <w:cnfStyle w:val="000000010000" w:firstRow="0" w:lastRow="0" w:firstColumn="0" w:lastColumn="0" w:oddVBand="0" w:evenVBand="0" w:oddHBand="0" w:evenHBand="1" w:firstRowFirstColumn="0" w:firstRowLastColumn="0" w:lastRowFirstColumn="0" w:lastRowLastColumn="0"/>
               <w:rPr>
                 <w:rFonts w:ascii="Arial" w:hAnsi="Arial"/>
-                <w:sz w:val="20"/>
-              </w:rPr>
-            </w:pPr>
-            <w:r>
-              <w:rPr>
-                <w:rFonts w:ascii="Arial" w:hAnsi="Arial"/>
+                <w:bCs/>
+                <w:sz w:val="20"/>
+              </w:rPr>
+            </w:pPr>
+            <w:r>
+              <w:rPr>
+                <w:rFonts w:ascii="Arial" w:hAnsi="Arial"/>
+                <w:bCs/>
                 <w:sz w:val="20"/>
               </w:rPr>
               <w:t>Software de auditorías antes mencionados</w:t>
@@ -12162,18 +13056,21 @@
           </w:tcPr>
           <w:p>
             <w:pPr>
-              <w:pStyle w:val="TableContents"/>
-              <w:rPr>
-                <w:rFonts w:ascii="Arial" w:hAnsi="Arial"/>
-                <w:sz w:val="20"/>
-              </w:rPr>
-            </w:pPr>
-            <w:r>
-              <w:rPr>
-                <w:rFonts w:ascii="Arial" w:hAnsi="Arial"/>
-                <w:sz w:val="20"/>
-              </w:rPr>
-              <w:t>Memoria RAM de 256MB</w:t>
+              <w:rPr>
+                <w:rFonts w:ascii="Arial" w:eastAsia="DejaVu Sans" w:hAnsi="Arial" w:cs="DejaVu Sans"/>
+                <w:sz w:val="20"/>
+                <w:szCs w:val="24"/>
+                <w:lang w:val="es-VE" w:eastAsia="es-ES_tradnl" w:bidi="es-ES_tradnl"/>
+              </w:rPr>
+            </w:pPr>
+            <w:r>
+              <w:rPr>
+                <w:rFonts w:ascii="Arial" w:eastAsia="DejaVu Sans" w:hAnsi="Arial" w:cs="DejaVu Sans"/>
+                <w:sz w:val="20"/>
+                <w:szCs w:val="24"/>
+                <w:lang w:val="es-VE" w:eastAsia="es-ES_tradnl" w:bidi="es-ES_tradnl"/>
+              </w:rPr>
+              <w:t>Memoria RAM de 1 GB</w:t>
             </w:r>
           </w:p>
         </w:tc>
@@ -12192,12 +13089,14 @@
               <w:cnfStyle w:val="000000100000" w:firstRow="0" w:lastRow="0" w:firstColumn="0" w:lastColumn="0" w:oddVBand="0" w:evenVBand="0" w:oddHBand="1" w:evenHBand="0" w:firstRowFirstColumn="0" w:firstRowLastColumn="0" w:lastRowFirstColumn="0" w:lastRowLastColumn="0"/>
               <w:rPr>
                 <w:rFonts w:ascii="Arial" w:hAnsi="Arial"/>
-                <w:sz w:val="20"/>
-              </w:rPr>
-            </w:pPr>
-            <w:r>
-              <w:rPr>
-                <w:rFonts w:ascii="Arial" w:hAnsi="Arial"/>
+                <w:bCs/>
+                <w:sz w:val="20"/>
+              </w:rPr>
+            </w:pPr>
+            <w:r>
+              <w:rPr>
+                <w:rFonts w:ascii="Arial" w:hAnsi="Arial"/>
+                <w:bCs/>
                 <w:sz w:val="20"/>
               </w:rPr>
               <w:t>Software para medir el rendimiento de la aplicación</w:t>
@@ -12233,6 +13132,13 @@
                 <w:sz w:val="20"/>
               </w:rPr>
               <w:t>Software de soporte</w:t>
+            </w:r>
+            <w:r>
+              <w:rPr>
+                <w:rFonts w:ascii="Arial" w:hAnsi="Arial"/>
+                <w:sz w:val="20"/>
+              </w:rPr>
+              <w:t xml:space="preserve"> (Sistema Operativo Android)</w:t>
             </w:r>
           </w:p>
         </w:tc>
@@ -12297,7 +13203,16 @@
                 <w:bCs w:val="0"/>
                 <w:sz w:val="20"/>
               </w:rPr>
-              <w:t>Contar con todas las herramientas citadas anteriormente</w:t>
+              <w:t xml:space="preserve">Contar con todas las herramientas citadas </w:t>
+            </w:r>
+            <w:r>
+              <w:rPr>
+                <w:rFonts w:ascii="Arial" w:hAnsi="Arial"/>
+                <w:bCs w:val="0"/>
+                <w:sz w:val="20"/>
+              </w:rPr>
+              <w:lastRenderedPageBreak/>
+              <w:t>anteriormente</w:t>
             </w:r>
           </w:p>
         </w:tc>
@@ -12331,6 +13246,7 @@
                 <w:bCs w:val="0"/>
                 <w:sz w:val="20"/>
               </w:rPr>
+              <w:lastRenderedPageBreak/>
               <w:t>Elemento a Probar</w:t>
             </w:r>
           </w:p>
@@ -12474,6 +13390,7 @@
                 <w:sz w:val="20"/>
               </w:rPr>
             </w:pPr>
+            <w:proofErr w:type="spellStart"/>
             <w:r>
               <w:rPr>
                 <w:rFonts w:ascii="Arial" w:hAnsi="Arial"/>
@@ -12481,6 +13398,7 @@
               </w:rPr>
               <w:t>TextBox</w:t>
             </w:r>
+            <w:proofErr w:type="spellEnd"/>
           </w:p>
         </w:tc>
         <w:tc>
@@ -12502,15 +13420,23 @@
                 <w:rFonts w:ascii="Arial" w:hAnsi="Arial"/>
                 <w:sz w:val="20"/>
               </w:rPr>
-              <w:t xml:space="preserve">Los TextBox deben mandar la </w:t>
-            </w:r>
-            <w:r>
-              <w:rPr>
-                <w:rFonts w:ascii="Arial" w:hAnsi="Arial"/>
-                <w:sz w:val="20"/>
-              </w:rPr>
-              <w:lastRenderedPageBreak/>
-              <w:t>información a la Base de Datos en los lugares aprobados</w:t>
+              <w:t xml:space="preserve">Los </w:t>
+            </w:r>
+            <w:proofErr w:type="spellStart"/>
+            <w:r>
+              <w:rPr>
+                <w:rFonts w:ascii="Arial" w:hAnsi="Arial"/>
+                <w:sz w:val="20"/>
+              </w:rPr>
+              <w:t>TextBox</w:t>
+            </w:r>
+            <w:proofErr w:type="spellEnd"/>
+            <w:r>
+              <w:rPr>
+                <w:rFonts w:ascii="Arial" w:hAnsi="Arial"/>
+                <w:sz w:val="20"/>
+              </w:rPr>
+              <w:t xml:space="preserve"> deben mandar la información a la Base de Datos en los lugares aprobados</w:t>
             </w:r>
           </w:p>
         </w:tc>
@@ -12535,7 +13461,6 @@
                 <w:rFonts w:ascii="Arial" w:hAnsi="Arial"/>
                 <w:sz w:val="20"/>
               </w:rPr>
-              <w:lastRenderedPageBreak/>
               <w:t>100%</w:t>
             </w:r>
           </w:p>
@@ -12614,14 +13539,15 @@
                 <w:sz w:val="20"/>
               </w:rPr>
             </w:pPr>
-            <w:r>
-              <w:rPr>
-                <w:rFonts w:ascii="Arial" w:hAnsi="Arial"/>
-                <w:sz w:val="20"/>
-              </w:rPr>
-              <w:lastRenderedPageBreak/>
+            <w:proofErr w:type="spellStart"/>
+            <w:r>
+              <w:rPr>
+                <w:rFonts w:ascii="Arial" w:hAnsi="Arial"/>
+                <w:sz w:val="20"/>
+              </w:rPr>
               <w:t>Labels</w:t>
             </w:r>
+            <w:proofErr w:type="spellEnd"/>
           </w:p>
         </w:tc>
         <w:tc>
@@ -12746,6 +13672,7 @@
                 <w:sz w:val="20"/>
               </w:rPr>
             </w:pPr>
+            <w:proofErr w:type="spellStart"/>
             <w:r>
               <w:rPr>
                 <w:rFonts w:ascii="Arial" w:hAnsi="Arial"/>
@@ -12753,6 +13680,7 @@
               </w:rPr>
               <w:t>DataGridView</w:t>
             </w:r>
+            <w:proofErr w:type="spellEnd"/>
           </w:p>
         </w:tc>
         <w:tc>
@@ -12877,6 +13805,7 @@
                 <w:sz w:val="20"/>
               </w:rPr>
             </w:pPr>
+            <w:proofErr w:type="spellStart"/>
             <w:r>
               <w:rPr>
                 <w:rFonts w:ascii="Arial" w:hAnsi="Arial"/>
@@ -12884,6 +13813,7 @@
               </w:rPr>
               <w:t>ComboBox</w:t>
             </w:r>
+            <w:proofErr w:type="spellEnd"/>
           </w:p>
         </w:tc>
         <w:tc>
@@ -12905,7 +13835,23 @@
                 <w:rFonts w:ascii="Arial" w:hAnsi="Arial"/>
                 <w:sz w:val="20"/>
               </w:rPr>
-              <w:t>El ComboBox debe desplegar el tipo de dato correcto al que referencia.</w:t>
+              <w:t xml:space="preserve">El </w:t>
+            </w:r>
+            <w:proofErr w:type="spellStart"/>
+            <w:r>
+              <w:rPr>
+                <w:rFonts w:ascii="Arial" w:hAnsi="Arial"/>
+                <w:sz w:val="20"/>
+              </w:rPr>
+              <w:t>ComboBox</w:t>
+            </w:r>
+            <w:proofErr w:type="spellEnd"/>
+            <w:r>
+              <w:rPr>
+                <w:rFonts w:ascii="Arial" w:hAnsi="Arial"/>
+                <w:sz w:val="20"/>
+              </w:rPr>
+              <w:t xml:space="preserve"> debe desplegar el tipo de dato correcto al que referencia.</w:t>
             </w:r>
           </w:p>
         </w:tc>
@@ -13578,7 +14524,29 @@
                 <w:i/>
                 <w:sz w:val="20"/>
               </w:rPr>
-              <w:t>Generar Estadistica.</w:t>
+              <w:t xml:space="preserve">Generar </w:t>
+            </w:r>
+            <w:proofErr w:type="spellStart"/>
+            <w:r>
+              <w:rPr>
+                <w:rFonts w:ascii="Arial" w:hAnsi="Arial"/>
+                <w:b w:val="0"/>
+                <w:bCs w:val="0"/>
+                <w:i/>
+                <w:sz w:val="20"/>
+              </w:rPr>
+              <w:t>Estadistica</w:t>
+            </w:r>
+            <w:proofErr w:type="spellEnd"/>
+            <w:r>
+              <w:rPr>
+                <w:rFonts w:ascii="Arial" w:hAnsi="Arial"/>
+                <w:b w:val="0"/>
+                <w:bCs w:val="0"/>
+                <w:i/>
+                <w:sz w:val="20"/>
+              </w:rPr>
+              <w:t>.</w:t>
             </w:r>
           </w:p>
         </w:tc>
@@ -13617,7 +14585,25 @@
                 <w:bCs/>
                 <w:sz w:val="20"/>
               </w:rPr>
-              <w:t>Víctor Valentín, Gustavo Guanuco, Juan Rojas.</w:t>
+              <w:t xml:space="preserve">Víctor Valentín, Gustavo </w:t>
+            </w:r>
+            <w:proofErr w:type="spellStart"/>
+            <w:r>
+              <w:rPr>
+                <w:rFonts w:ascii="Arial" w:hAnsi="Arial"/>
+                <w:bCs/>
+                <w:sz w:val="20"/>
+              </w:rPr>
+              <w:t>Guanuco</w:t>
+            </w:r>
+            <w:proofErr w:type="spellEnd"/>
+            <w:r>
+              <w:rPr>
+                <w:rFonts w:ascii="Arial" w:hAnsi="Arial"/>
+                <w:bCs/>
+                <w:sz w:val="20"/>
+              </w:rPr>
+              <w:t>, Juan Rojas.</w:t>
             </w:r>
           </w:p>
         </w:tc>
@@ -13700,7 +14686,25 @@
                 <w:bCs/>
                 <w:sz w:val="20"/>
               </w:rPr>
-              <w:t>Víctor Valentín, Gustavo Guanuco, Juan Rojas</w:t>
+              <w:t xml:space="preserve">Víctor Valentín, Gustavo </w:t>
+            </w:r>
+            <w:proofErr w:type="spellStart"/>
+            <w:r>
+              <w:rPr>
+                <w:rFonts w:ascii="Arial" w:hAnsi="Arial"/>
+                <w:bCs/>
+                <w:sz w:val="20"/>
+              </w:rPr>
+              <w:t>Guanuco</w:t>
+            </w:r>
+            <w:proofErr w:type="spellEnd"/>
+            <w:r>
+              <w:rPr>
+                <w:rFonts w:ascii="Arial" w:hAnsi="Arial"/>
+                <w:bCs/>
+                <w:sz w:val="20"/>
+              </w:rPr>
+              <w:t>, Juan Rojas</w:t>
             </w:r>
           </w:p>
         </w:tc>
@@ -13964,6 +14968,7 @@
                 <w:rFonts w:ascii="Arial" w:hAnsi="Arial"/>
                 <w:sz w:val="20"/>
               </w:rPr>
+              <w:lastRenderedPageBreak/>
               <w:t>Memoria RAM de 256MB</w:t>
             </w:r>
           </w:p>
@@ -14122,7 +15127,6 @@
                 <w:bCs w:val="0"/>
                 <w:sz w:val="20"/>
               </w:rPr>
-              <w:lastRenderedPageBreak/>
               <w:t>Elemento a Probar</w:t>
             </w:r>
           </w:p>
@@ -14266,6 +15270,7 @@
                 <w:sz w:val="20"/>
               </w:rPr>
             </w:pPr>
+            <w:proofErr w:type="spellStart"/>
             <w:r>
               <w:rPr>
                 <w:rFonts w:ascii="Arial" w:hAnsi="Arial"/>
@@ -14273,6 +15278,7 @@
               </w:rPr>
               <w:t>TextBox</w:t>
             </w:r>
+            <w:proofErr w:type="spellEnd"/>
           </w:p>
         </w:tc>
         <w:tc>
@@ -14294,7 +15300,23 @@
                 <w:rFonts w:ascii="Arial" w:hAnsi="Arial"/>
                 <w:sz w:val="20"/>
               </w:rPr>
-              <w:t>Los TextBox deben mandar la información a la Base de Datos en los lugares aprobados</w:t>
+              <w:t xml:space="preserve">Los </w:t>
+            </w:r>
+            <w:proofErr w:type="spellStart"/>
+            <w:r>
+              <w:rPr>
+                <w:rFonts w:ascii="Arial" w:hAnsi="Arial"/>
+                <w:sz w:val="20"/>
+              </w:rPr>
+              <w:t>TextBox</w:t>
+            </w:r>
+            <w:proofErr w:type="spellEnd"/>
+            <w:r>
+              <w:rPr>
+                <w:rFonts w:ascii="Arial" w:hAnsi="Arial"/>
+                <w:sz w:val="20"/>
+              </w:rPr>
+              <w:t xml:space="preserve"> deben mandar la información a la Base de Datos en los lugares aprobados</w:t>
             </w:r>
           </w:p>
         </w:tc>
@@ -14397,6 +15419,7 @@
                 <w:sz w:val="20"/>
               </w:rPr>
             </w:pPr>
+            <w:proofErr w:type="spellStart"/>
             <w:r>
               <w:rPr>
                 <w:rFonts w:ascii="Arial" w:hAnsi="Arial"/>
@@ -14404,6 +15427,7 @@
               </w:rPr>
               <w:t>Labels</w:t>
             </w:r>
+            <w:proofErr w:type="spellEnd"/>
           </w:p>
         </w:tc>
         <w:tc>
@@ -14528,6 +15552,7 @@
                 <w:sz w:val="20"/>
               </w:rPr>
             </w:pPr>
+            <w:proofErr w:type="spellStart"/>
             <w:r>
               <w:rPr>
                 <w:rFonts w:ascii="Arial" w:hAnsi="Arial"/>
@@ -14535,6 +15560,7 @@
               </w:rPr>
               <w:t>DataGridView</w:t>
             </w:r>
+            <w:proofErr w:type="spellEnd"/>
           </w:p>
         </w:tc>
         <w:tc>
@@ -14659,6 +15685,7 @@
                 <w:sz w:val="20"/>
               </w:rPr>
             </w:pPr>
+            <w:proofErr w:type="spellStart"/>
             <w:r>
               <w:rPr>
                 <w:rFonts w:ascii="Arial" w:hAnsi="Arial"/>
@@ -14666,6 +15693,7 @@
               </w:rPr>
               <w:t>ComboBox</w:t>
             </w:r>
+            <w:proofErr w:type="spellEnd"/>
           </w:p>
         </w:tc>
         <w:tc>
@@ -14687,7 +15715,23 @@
                 <w:rFonts w:ascii="Arial" w:hAnsi="Arial"/>
                 <w:sz w:val="20"/>
               </w:rPr>
-              <w:t>El ComboBox debe desplegar el tipo de dato correcto al que referencia.</w:t>
+              <w:t xml:space="preserve">El </w:t>
+            </w:r>
+            <w:proofErr w:type="spellStart"/>
+            <w:r>
+              <w:rPr>
+                <w:rFonts w:ascii="Arial" w:hAnsi="Arial"/>
+                <w:sz w:val="20"/>
+              </w:rPr>
+              <w:t>ComboBox</w:t>
+            </w:r>
+            <w:proofErr w:type="spellEnd"/>
+            <w:r>
+              <w:rPr>
+                <w:rFonts w:ascii="Arial" w:hAnsi="Arial"/>
+                <w:sz w:val="20"/>
+              </w:rPr>
+              <w:t xml:space="preserve"> debe desplegar el tipo de dato correcto al que referencia.</w:t>
             </w:r>
           </w:p>
         </w:tc>
@@ -15063,12 +16107,13 @@
       <w:pPr>
         <w:pStyle w:val="PSI-Ttulo1"/>
       </w:pPr>
+      <w:bookmarkStart w:id="56" w:name="_Toc496268081"/>
       <w:r>
         <w:t>Prioridades</w:t>
       </w:r>
-      <w:bookmarkEnd w:id="53"/>
       <w:bookmarkEnd w:id="54"/>
       <w:bookmarkEnd w:id="55"/>
+      <w:bookmarkEnd w:id="56"/>
       <w:r>
         <w:t xml:space="preserve"> </w:t>
       </w:r>
@@ -15077,15 +16122,15 @@
       <w:pPr>
         <w:pStyle w:val="PSI-Ttulo2"/>
       </w:pPr>
-      <w:bookmarkStart w:id="56" w:name="_Toc165473680"/>
-      <w:bookmarkStart w:id="57" w:name="_Toc257645213"/>
-      <w:bookmarkStart w:id="58" w:name="_Toc496060294"/>
+      <w:bookmarkStart w:id="57" w:name="_Toc165473680"/>
+      <w:bookmarkStart w:id="58" w:name="_Toc257645213"/>
+      <w:bookmarkStart w:id="59" w:name="_Toc496268082"/>
       <w:r>
         <w:t>Casos de Prueba por Características de Prioridad</w:t>
       </w:r>
-      <w:bookmarkEnd w:id="56"/>
       <w:bookmarkEnd w:id="57"/>
       <w:bookmarkEnd w:id="58"/>
+      <w:bookmarkEnd w:id="59"/>
     </w:p>
     <w:p>
       <w:pPr>
@@ -15107,15 +16152,16 @@
       <w:pPr>
         <w:pStyle w:val="PSI-Ttulo3"/>
       </w:pPr>
-      <w:bookmarkStart w:id="59" w:name="_Toc165473681"/>
-      <w:bookmarkStart w:id="60" w:name="_Toc257645214"/>
-      <w:bookmarkStart w:id="61" w:name="_Toc496060295"/>
-      <w:r>
+      <w:bookmarkStart w:id="60" w:name="_Toc165473681"/>
+      <w:bookmarkStart w:id="61" w:name="_Toc257645214"/>
+      <w:bookmarkStart w:id="62" w:name="_Toc496268083"/>
+      <w:r>
+        <w:lastRenderedPageBreak/>
         <w:t>Esenciales</w:t>
       </w:r>
-      <w:bookmarkEnd w:id="59"/>
       <w:bookmarkEnd w:id="60"/>
       <w:bookmarkEnd w:id="61"/>
+      <w:bookmarkEnd w:id="62"/>
       <w:r>
         <w:t xml:space="preserve"> </w:t>
       </w:r>
@@ -15156,7 +16202,6 @@
         </w:numPr>
       </w:pPr>
       <w:r>
-        <w:lastRenderedPageBreak/>
         <w:t>Probar el Botón de editar</w:t>
       </w:r>
       <w:r>
@@ -15232,7 +16277,15 @@
         </w:numPr>
       </w:pPr>
       <w:r>
-        <w:t>Probar cada una de las etiquetas (Labels)</w:t>
+        <w:t>Probar cada una de las etiquetas (</w:t>
+      </w:r>
+      <w:proofErr w:type="spellStart"/>
+      <w:r>
+        <w:t>Labels</w:t>
+      </w:r>
+      <w:proofErr w:type="spellEnd"/>
+      <w:r>
+        <w:t>)</w:t>
       </w:r>
       <w:r>
         <w:t>,</w:t>
@@ -15247,7 +16300,15 @@
         </w:numPr>
       </w:pPr>
       <w:r>
-        <w:t>Probar cada uno de los cuadros de texto (TextBox)</w:t>
+        <w:t>Probar cada uno de los cuadros de texto (</w:t>
+      </w:r>
+      <w:proofErr w:type="spellStart"/>
+      <w:r>
+        <w:t>TextBox</w:t>
+      </w:r>
+      <w:proofErr w:type="spellEnd"/>
+      <w:r>
+        <w:t>)</w:t>
       </w:r>
       <w:r>
         <w:t>,</w:t>
@@ -15262,8 +16323,13 @@
         </w:numPr>
       </w:pPr>
       <w:r>
-        <w:t>Probar el DataGridView</w:t>
-      </w:r>
+        <w:t xml:space="preserve">Probar el </w:t>
+      </w:r>
+      <w:proofErr w:type="spellStart"/>
+      <w:r>
+        <w:t>DataGridView</w:t>
+      </w:r>
+      <w:proofErr w:type="spellEnd"/>
       <w:r>
         <w:t>,</w:t>
       </w:r>
@@ -15310,15 +16376,15 @@
       <w:pPr>
         <w:pStyle w:val="PSI-Ttulo3"/>
       </w:pPr>
-      <w:bookmarkStart w:id="62" w:name="_Toc165473682"/>
-      <w:bookmarkStart w:id="63" w:name="_Toc257645215"/>
-      <w:bookmarkStart w:id="64" w:name="_Toc496060296"/>
+      <w:bookmarkStart w:id="63" w:name="_Toc165473682"/>
+      <w:bookmarkStart w:id="64" w:name="_Toc257645215"/>
+      <w:bookmarkStart w:id="65" w:name="_Toc496268084"/>
       <w:r>
         <w:t>Esperadas</w:t>
       </w:r>
-      <w:bookmarkEnd w:id="62"/>
       <w:bookmarkEnd w:id="63"/>
       <w:bookmarkEnd w:id="64"/>
+      <w:bookmarkEnd w:id="65"/>
       <w:r>
         <w:t xml:space="preserve"> </w:t>
       </w:r>
@@ -15464,6 +16530,7 @@
         </w:numPr>
       </w:pPr>
       <w:r>
+        <w:lastRenderedPageBreak/>
         <w:t>El rendimiento de la aplicación debe ser la óptima para que no se trabe a la hora de la ejecución</w:t>
       </w:r>
       <w:r>
@@ -15482,15 +16549,15 @@
       <w:pPr>
         <w:pStyle w:val="PSI-Ttulo3"/>
       </w:pPr>
-      <w:bookmarkStart w:id="65" w:name="_Toc165473683"/>
-      <w:bookmarkStart w:id="66" w:name="_Toc257645216"/>
-      <w:bookmarkStart w:id="67" w:name="_Toc496060297"/>
+      <w:bookmarkStart w:id="66" w:name="_Toc165473683"/>
+      <w:bookmarkStart w:id="67" w:name="_Toc257645216"/>
+      <w:bookmarkStart w:id="68" w:name="_Toc496268085"/>
       <w:r>
         <w:t>Deseadas</w:t>
       </w:r>
-      <w:bookmarkEnd w:id="65"/>
       <w:bookmarkEnd w:id="66"/>
       <w:bookmarkEnd w:id="67"/>
+      <w:bookmarkEnd w:id="68"/>
       <w:r>
         <w:t xml:space="preserve"> </w:t>
       </w:r>
@@ -15519,7 +16586,6 @@
         </w:numPr>
       </w:pPr>
       <w:r>
-        <w:lastRenderedPageBreak/>
         <w:t>El botón de crea</w:t>
       </w:r>
       <w:r>
@@ -15664,24 +16730,24 @@
       <w:pPr>
         <w:pStyle w:val="PSI-Ttulo2"/>
       </w:pPr>
-      <w:bookmarkStart w:id="68" w:name="byusecase"/>
-      <w:bookmarkStart w:id="69" w:name="_Toc165473684"/>
-      <w:bookmarkEnd w:id="68"/>
+      <w:bookmarkStart w:id="69" w:name="byusecase"/>
+      <w:bookmarkStart w:id="70" w:name="_Toc165473684"/>
+      <w:bookmarkEnd w:id="69"/>
     </w:p>
     <w:p>
       <w:pPr>
         <w:pStyle w:val="PSI-Ttulo2"/>
       </w:pPr>
-      <w:bookmarkStart w:id="70" w:name="_Toc165473688"/>
-      <w:bookmarkStart w:id="71" w:name="_Toc257645217"/>
-      <w:bookmarkStart w:id="72" w:name="_Toc496060298"/>
-      <w:bookmarkEnd w:id="69"/>
+      <w:bookmarkStart w:id="71" w:name="_Toc165473688"/>
+      <w:bookmarkStart w:id="72" w:name="_Toc257645217"/>
+      <w:bookmarkStart w:id="73" w:name="_Toc496268086"/>
+      <w:bookmarkEnd w:id="70"/>
       <w:r>
         <w:t>Flujos de Trabajo de Pruebas</w:t>
       </w:r>
-      <w:bookmarkEnd w:id="70"/>
       <w:bookmarkEnd w:id="71"/>
       <w:bookmarkEnd w:id="72"/>
+      <w:bookmarkEnd w:id="73"/>
       <w:r>
         <w:br/>
       </w:r>
@@ -15718,7 +16784,6 @@
                 <w:color w:val="auto"/>
               </w:rPr>
             </w:pPr>
-            <w:bookmarkStart w:id="73" w:name="_GoBack"/>
             <w:r>
               <w:rPr>
                 <w:rFonts w:asciiTheme="minorHAnsi" w:hAnsiTheme="minorHAnsi"/>
@@ -15726,7 +16791,6 @@
               </w:rPr>
               <w:t>Id</w:t>
             </w:r>
-            <w:bookmarkEnd w:id="73"/>
           </w:p>
         </w:tc>
         <w:tc>
@@ -15871,8 +16935,16 @@
               <w:rPr>
                 <w:color w:val="auto"/>
               </w:rPr>
-              <w:t>Prueba de botón AddNew</w:t>
-            </w:r>
+              <w:t xml:space="preserve">Prueba de botón </w:t>
+            </w:r>
+            <w:proofErr w:type="spellStart"/>
+            <w:r>
+              <w:rPr>
+                <w:color w:val="auto"/>
+              </w:rPr>
+              <w:t>AddNew</w:t>
+            </w:r>
+            <w:proofErr w:type="spellEnd"/>
           </w:p>
         </w:tc>
         <w:tc>
@@ -15922,8 +16994,16 @@
               <w:rPr>
                 <w:color w:val="auto"/>
               </w:rPr>
-              <w:t>0.5 hrs</w:t>
-            </w:r>
+              <w:t xml:space="preserve">0.5 </w:t>
+            </w:r>
+            <w:proofErr w:type="spellStart"/>
+            <w:r>
+              <w:rPr>
+                <w:color w:val="auto"/>
+              </w:rPr>
+              <w:t>hrs</w:t>
+            </w:r>
+            <w:proofErr w:type="spellEnd"/>
           </w:p>
         </w:tc>
       </w:tr>
@@ -15965,8 +17045,16 @@
               <w:rPr>
                 <w:color w:val="auto"/>
               </w:rPr>
-              <w:t>Prueba de botón Edit</w:t>
-            </w:r>
+              <w:t xml:space="preserve">Prueba de botón </w:t>
+            </w:r>
+            <w:proofErr w:type="spellStart"/>
+            <w:r>
+              <w:rPr>
+                <w:color w:val="auto"/>
+              </w:rPr>
+              <w:t>Edit</w:t>
+            </w:r>
+            <w:proofErr w:type="spellEnd"/>
           </w:p>
         </w:tc>
         <w:tc>
@@ -16016,8 +17104,16 @@
               <w:rPr>
                 <w:color w:val="auto"/>
               </w:rPr>
-              <w:t>0.5 hrs</w:t>
-            </w:r>
+              <w:t xml:space="preserve">0.5 </w:t>
+            </w:r>
+            <w:proofErr w:type="spellStart"/>
+            <w:r>
+              <w:rPr>
+                <w:color w:val="auto"/>
+              </w:rPr>
+              <w:t>hrs</w:t>
+            </w:r>
+            <w:proofErr w:type="spellEnd"/>
           </w:p>
         </w:tc>
       </w:tr>
@@ -16062,8 +17158,16 @@
               <w:rPr>
                 <w:color w:val="auto"/>
               </w:rPr>
-              <w:t>Prueba de botón Delete</w:t>
-            </w:r>
+              <w:t xml:space="preserve">Prueba de botón </w:t>
+            </w:r>
+            <w:proofErr w:type="spellStart"/>
+            <w:r>
+              <w:rPr>
+                <w:color w:val="auto"/>
+              </w:rPr>
+              <w:t>Delete</w:t>
+            </w:r>
+            <w:proofErr w:type="spellEnd"/>
           </w:p>
         </w:tc>
         <w:tc>
@@ -16113,8 +17217,16 @@
               <w:rPr>
                 <w:color w:val="auto"/>
               </w:rPr>
-              <w:t>0.5 hrs</w:t>
-            </w:r>
+              <w:t xml:space="preserve">0.5 </w:t>
+            </w:r>
+            <w:proofErr w:type="spellStart"/>
+            <w:r>
+              <w:rPr>
+                <w:color w:val="auto"/>
+              </w:rPr>
+              <w:t>hrs</w:t>
+            </w:r>
+            <w:proofErr w:type="spellEnd"/>
           </w:p>
         </w:tc>
       </w:tr>
@@ -16156,8 +17268,16 @@
               <w:rPr>
                 <w:color w:val="auto"/>
               </w:rPr>
-              <w:t>Prueba de botón Save</w:t>
-            </w:r>
+              <w:t xml:space="preserve">Prueba de botón </w:t>
+            </w:r>
+            <w:proofErr w:type="spellStart"/>
+            <w:r>
+              <w:rPr>
+                <w:color w:val="auto"/>
+              </w:rPr>
+              <w:t>Save</w:t>
+            </w:r>
+            <w:proofErr w:type="spellEnd"/>
           </w:p>
         </w:tc>
         <w:tc>
@@ -16207,8 +17327,16 @@
               <w:rPr>
                 <w:color w:val="auto"/>
               </w:rPr>
-              <w:t>0.5 hrs</w:t>
-            </w:r>
+              <w:t xml:space="preserve">0.5 </w:t>
+            </w:r>
+            <w:proofErr w:type="spellStart"/>
+            <w:r>
+              <w:rPr>
+                <w:color w:val="auto"/>
+              </w:rPr>
+              <w:t>hrs</w:t>
+            </w:r>
+            <w:proofErr w:type="spellEnd"/>
           </w:p>
         </w:tc>
       </w:tr>
@@ -16304,8 +17432,16 @@
               <w:rPr>
                 <w:color w:val="auto"/>
               </w:rPr>
-              <w:t>0.5 hrs</w:t>
-            </w:r>
+              <w:t xml:space="preserve">0.5 </w:t>
+            </w:r>
+            <w:proofErr w:type="spellStart"/>
+            <w:r>
+              <w:rPr>
+                <w:color w:val="auto"/>
+              </w:rPr>
+              <w:t>hrs</w:t>
+            </w:r>
+            <w:proofErr w:type="spellEnd"/>
           </w:p>
         </w:tc>
       </w:tr>
@@ -16398,8 +17534,16 @@
               <w:rPr>
                 <w:color w:val="auto"/>
               </w:rPr>
-              <w:t>0.5 hrs</w:t>
-            </w:r>
+              <w:t xml:space="preserve">0.5 </w:t>
+            </w:r>
+            <w:proofErr w:type="spellStart"/>
+            <w:r>
+              <w:rPr>
+                <w:color w:val="auto"/>
+              </w:rPr>
+              <w:t>hrs</w:t>
+            </w:r>
+            <w:proofErr w:type="spellEnd"/>
           </w:p>
         </w:tc>
       </w:tr>
@@ -16444,8 +17588,16 @@
               <w:rPr>
                 <w:color w:val="auto"/>
               </w:rPr>
-              <w:t>Prueba de TextBox</w:t>
-            </w:r>
+              <w:t xml:space="preserve">Prueba de </w:t>
+            </w:r>
+            <w:proofErr w:type="spellStart"/>
+            <w:r>
+              <w:rPr>
+                <w:color w:val="auto"/>
+              </w:rPr>
+              <w:t>TextBox</w:t>
+            </w:r>
+            <w:proofErr w:type="spellEnd"/>
           </w:p>
         </w:tc>
         <w:tc>
@@ -16495,8 +17647,16 @@
               <w:rPr>
                 <w:color w:val="auto"/>
               </w:rPr>
-              <w:t>0.5 hrs</w:t>
-            </w:r>
+              <w:t xml:space="preserve">0.5 </w:t>
+            </w:r>
+            <w:proofErr w:type="spellStart"/>
+            <w:r>
+              <w:rPr>
+                <w:color w:val="auto"/>
+              </w:rPr>
+              <w:t>hrs</w:t>
+            </w:r>
+            <w:proofErr w:type="spellEnd"/>
           </w:p>
         </w:tc>
       </w:tr>
@@ -16538,8 +17698,16 @@
               <w:rPr>
                 <w:color w:val="auto"/>
               </w:rPr>
-              <w:t>Prueba de ListBox</w:t>
-            </w:r>
+              <w:t xml:space="preserve">Prueba de </w:t>
+            </w:r>
+            <w:proofErr w:type="spellStart"/>
+            <w:r>
+              <w:rPr>
+                <w:color w:val="auto"/>
+              </w:rPr>
+              <w:t>ListBox</w:t>
+            </w:r>
+            <w:proofErr w:type="spellEnd"/>
           </w:p>
         </w:tc>
         <w:tc>
@@ -16589,8 +17757,16 @@
               <w:rPr>
                 <w:color w:val="auto"/>
               </w:rPr>
-              <w:t>0.5 hrs</w:t>
-            </w:r>
+              <w:t xml:space="preserve">0.5 </w:t>
+            </w:r>
+            <w:proofErr w:type="spellStart"/>
+            <w:r>
+              <w:rPr>
+                <w:color w:val="auto"/>
+              </w:rPr>
+              <w:t>hrs</w:t>
+            </w:r>
+            <w:proofErr w:type="spellEnd"/>
           </w:p>
         </w:tc>
       </w:tr>
@@ -16635,8 +17811,16 @@
               <w:rPr>
                 <w:color w:val="auto"/>
               </w:rPr>
-              <w:t>Prueba de DataGridView</w:t>
-            </w:r>
+              <w:t xml:space="preserve">Prueba de </w:t>
+            </w:r>
+            <w:proofErr w:type="spellStart"/>
+            <w:r>
+              <w:rPr>
+                <w:color w:val="auto"/>
+              </w:rPr>
+              <w:t>DataGridView</w:t>
+            </w:r>
+            <w:proofErr w:type="spellEnd"/>
           </w:p>
         </w:tc>
         <w:tc>
@@ -16686,8 +17870,16 @@
               <w:rPr>
                 <w:color w:val="auto"/>
               </w:rPr>
-              <w:t>0.5 hrs</w:t>
-            </w:r>
+              <w:t xml:space="preserve">0.5 </w:t>
+            </w:r>
+            <w:proofErr w:type="spellStart"/>
+            <w:r>
+              <w:rPr>
+                <w:color w:val="auto"/>
+              </w:rPr>
+              <w:t>hrs</w:t>
+            </w:r>
+            <w:proofErr w:type="spellEnd"/>
           </w:p>
         </w:tc>
       </w:tr>
@@ -16729,8 +17921,16 @@
               <w:rPr>
                 <w:color w:val="auto"/>
               </w:rPr>
-              <w:t>Prueba de ComboBox</w:t>
-            </w:r>
+              <w:t xml:space="preserve">Prueba de </w:t>
+            </w:r>
+            <w:proofErr w:type="spellStart"/>
+            <w:r>
+              <w:rPr>
+                <w:color w:val="auto"/>
+              </w:rPr>
+              <w:t>ComboBox</w:t>
+            </w:r>
+            <w:proofErr w:type="spellEnd"/>
           </w:p>
         </w:tc>
         <w:tc>
@@ -16780,8 +17980,16 @@
               <w:rPr>
                 <w:color w:val="auto"/>
               </w:rPr>
-              <w:t>0.5 hrs</w:t>
-            </w:r>
+              <w:t xml:space="preserve">0.5 </w:t>
+            </w:r>
+            <w:proofErr w:type="spellStart"/>
+            <w:r>
+              <w:rPr>
+                <w:color w:val="auto"/>
+              </w:rPr>
+              <w:t>hrs</w:t>
+            </w:r>
+            <w:proofErr w:type="spellEnd"/>
           </w:p>
         </w:tc>
       </w:tr>
@@ -16822,11 +18030,19 @@
                 <w:color w:val="auto"/>
               </w:rPr>
             </w:pPr>
-            <w:r>
-              <w:rPr>
-                <w:color w:val="auto"/>
-              </w:rPr>
-              <w:t>Verificacion de la interfaz</w:t>
+            <w:proofErr w:type="spellStart"/>
+            <w:r>
+              <w:rPr>
+                <w:color w:val="auto"/>
+              </w:rPr>
+              <w:t>Verificacion</w:t>
+            </w:r>
+            <w:proofErr w:type="spellEnd"/>
+            <w:r>
+              <w:rPr>
+                <w:color w:val="auto"/>
+              </w:rPr>
+              <w:t xml:space="preserve"> de la interfaz</w:t>
             </w:r>
           </w:p>
         </w:tc>
@@ -16877,8 +18093,16 @@
               <w:rPr>
                 <w:color w:val="auto"/>
               </w:rPr>
-              <w:t>1 hrs</w:t>
-            </w:r>
+              <w:t xml:space="preserve">1 </w:t>
+            </w:r>
+            <w:proofErr w:type="spellStart"/>
+            <w:r>
+              <w:rPr>
+                <w:color w:val="auto"/>
+              </w:rPr>
+              <w:t>hrs</w:t>
+            </w:r>
+            <w:proofErr w:type="spellEnd"/>
           </w:p>
         </w:tc>
       </w:tr>
@@ -16920,8 +18144,16 @@
               <w:rPr>
                 <w:color w:val="auto"/>
               </w:rPr>
-              <w:t>Prueba de rendimiento de la aplicacion</w:t>
-            </w:r>
+              <w:t xml:space="preserve">Prueba de rendimiento de la </w:t>
+            </w:r>
+            <w:proofErr w:type="spellStart"/>
+            <w:r>
+              <w:rPr>
+                <w:color w:val="auto"/>
+              </w:rPr>
+              <w:t>aplicacion</w:t>
+            </w:r>
+            <w:proofErr w:type="spellEnd"/>
           </w:p>
         </w:tc>
         <w:tc>
@@ -16971,8 +18203,16 @@
               <w:rPr>
                 <w:color w:val="auto"/>
               </w:rPr>
-              <w:t>2 hrs</w:t>
-            </w:r>
+              <w:t xml:space="preserve">2 </w:t>
+            </w:r>
+            <w:proofErr w:type="spellStart"/>
+            <w:r>
+              <w:rPr>
+                <w:color w:val="auto"/>
+              </w:rPr>
+              <w:t>hrs</w:t>
+            </w:r>
+            <w:proofErr w:type="spellEnd"/>
           </w:p>
         </w:tc>
       </w:tr>
@@ -17000,7 +18240,6 @@
       </w:pPr>
       <w:bookmarkStart w:id="74" w:name="_Toc165473689"/>
       <w:bookmarkStart w:id="75" w:name="_Toc257645218"/>
-      <w:bookmarkStart w:id="76" w:name="_Toc496060299"/>
       <w:r>
         <w:br w:type="page"/>
       </w:r>
@@ -17009,6 +18248,7 @@
       <w:pPr>
         <w:pStyle w:val="PSI-Ttulo1"/>
       </w:pPr>
+      <w:bookmarkStart w:id="76" w:name="_Toc496268087"/>
       <w:r>
         <w:lastRenderedPageBreak/>
         <w:t>Entregables</w:t>
@@ -17023,7 +18263,7 @@
       </w:pPr>
       <w:bookmarkStart w:id="77" w:name="_Toc165473690"/>
       <w:bookmarkStart w:id="78" w:name="_Toc257645219"/>
-      <w:bookmarkStart w:id="79" w:name="_Toc496060300"/>
+      <w:bookmarkStart w:id="79" w:name="_Toc496268088"/>
       <w:r>
         <w:t>Lista de Entregables de Pruebas</w:t>
       </w:r>
@@ -17569,7 +18809,7 @@
       </w:pPr>
       <w:bookmarkStart w:id="82" w:name="_Toc165473691"/>
       <w:bookmarkStart w:id="83" w:name="_Toc257645220"/>
-      <w:bookmarkStart w:id="84" w:name="_Toc496060301"/>
+      <w:bookmarkStart w:id="84" w:name="_Toc496268089"/>
       <w:r>
         <w:lastRenderedPageBreak/>
         <w:t>Ficha: Escenarios por Caso de Uso</w:t>
@@ -20203,7 +21443,7 @@
       </w:pPr>
       <w:bookmarkStart w:id="85" w:name="_Toc165473692"/>
       <w:bookmarkStart w:id="86" w:name="_Toc257645221"/>
-      <w:bookmarkStart w:id="87" w:name="_Toc496060302"/>
+      <w:bookmarkStart w:id="87" w:name="_Toc496268090"/>
       <w:r>
         <w:lastRenderedPageBreak/>
         <w:t>Ficha: Resumen de Ciclos de Prueba</w:t>
@@ -21037,7 +22277,6 @@
       </w:pPr>
       <w:bookmarkStart w:id="89" w:name="_Toc165473694"/>
       <w:bookmarkStart w:id="90" w:name="_Toc257645222"/>
-      <w:bookmarkStart w:id="91" w:name="_Toc496060303"/>
       <w:r>
         <w:br w:type="page"/>
       </w:r>
@@ -21046,6 +22285,7 @@
       <w:pPr>
         <w:pStyle w:val="PSI-Ttulo1"/>
       </w:pPr>
+      <w:bookmarkStart w:id="91" w:name="_Toc496268091"/>
       <w:r>
         <w:lastRenderedPageBreak/>
         <w:t>Criterio para el Inicio y Fin del Plan de Pruebas</w:t>
@@ -21063,7 +22303,7 @@
       </w:pPr>
       <w:bookmarkStart w:id="92" w:name="_Toc165473695"/>
       <w:bookmarkStart w:id="93" w:name="_Toc257645223"/>
-      <w:bookmarkStart w:id="94" w:name="_Toc496060304"/>
+      <w:bookmarkStart w:id="94" w:name="_Toc496268092"/>
       <w:r>
         <w:t>Criterios de Inicio</w:t>
       </w:r>
@@ -21150,7 +22390,7 @@
       </w:pPr>
       <w:bookmarkStart w:id="95" w:name="_Toc165473696"/>
       <w:bookmarkStart w:id="96" w:name="_Toc257645224"/>
-      <w:bookmarkStart w:id="97" w:name="_Toc496060305"/>
+      <w:bookmarkStart w:id="97" w:name="_Toc496268093"/>
       <w:r>
         <w:t>Criterios de Fin</w:t>
       </w:r>
@@ -21290,7 +22530,15 @@
         </w:numPr>
       </w:pPr>
       <w:r>
-        <w:t>Probar cada una de las etiquetas (Labels)</w:t>
+        <w:t>Probar cada una de las etiquetas (</w:t>
+      </w:r>
+      <w:proofErr w:type="spellStart"/>
+      <w:r>
+        <w:t>Labels</w:t>
+      </w:r>
+      <w:proofErr w:type="spellEnd"/>
+      <w:r>
+        <w:t>)</w:t>
       </w:r>
       <w:r>
         <w:t>,</w:t>
@@ -21305,7 +22553,15 @@
         </w:numPr>
       </w:pPr>
       <w:r>
-        <w:t>Probar cada uno de los cuadros de texto (TextBox)</w:t>
+        <w:t>Probar cada uno de los cuadros de texto (</w:t>
+      </w:r>
+      <w:proofErr w:type="spellStart"/>
+      <w:r>
+        <w:t>TextBox</w:t>
+      </w:r>
+      <w:proofErr w:type="spellEnd"/>
+      <w:r>
+        <w:t>)</w:t>
       </w:r>
       <w:r>
         <w:t>,</w:t>
@@ -21320,8 +22576,13 @@
         </w:numPr>
       </w:pPr>
       <w:r>
-        <w:t>Probar el DataGridView</w:t>
-      </w:r>
+        <w:t xml:space="preserve">Probar el </w:t>
+      </w:r>
+      <w:proofErr w:type="spellStart"/>
+      <w:r>
+        <w:t>DataGridView</w:t>
+      </w:r>
+      <w:proofErr w:type="spellEnd"/>
       <w:r>
         <w:t>,</w:t>
       </w:r>
@@ -21374,7 +22635,7 @@
         <w:pStyle w:val="PSI-Ttulo2"/>
       </w:pPr>
       <w:bookmarkStart w:id="99" w:name="_Toc257645225"/>
-      <w:bookmarkStart w:id="100" w:name="_Toc496060306"/>
+      <w:bookmarkStart w:id="100" w:name="_Toc496268094"/>
       <w:r>
         <w:lastRenderedPageBreak/>
         <w:t>Criterios de Suspensión y Retomo de Actividades</w:t>
@@ -21426,7 +22687,7 @@
         <w:pStyle w:val="PSI-Ttulo1"/>
       </w:pPr>
       <w:bookmarkStart w:id="102" w:name="_Toc257645226"/>
-      <w:bookmarkStart w:id="103" w:name="_Toc496060307"/>
+      <w:bookmarkStart w:id="103" w:name="_Toc496268095"/>
       <w:r>
         <w:t>Criterios para el Lanzamiento</w:t>
       </w:r>
@@ -21440,7 +22701,7 @@
       </w:pPr>
       <w:bookmarkStart w:id="104" w:name="_Toc165473699"/>
       <w:bookmarkStart w:id="105" w:name="_Toc257645227"/>
-      <w:bookmarkStart w:id="106" w:name="_Toc496060308"/>
+      <w:bookmarkStart w:id="106" w:name="_Toc496268096"/>
       <w:r>
         <w:t>Criterios de Evaluación</w:t>
       </w:r>
@@ -21608,7 +22869,7 @@
       </w:pPr>
       <w:bookmarkStart w:id="107" w:name="_Toc165473700"/>
       <w:bookmarkStart w:id="108" w:name="_Toc257645228"/>
-      <w:bookmarkStart w:id="109" w:name="_Toc496060309"/>
+      <w:bookmarkStart w:id="109" w:name="_Toc496268097"/>
       <w:r>
         <w:t>Clasificación de los errores</w:t>
       </w:r>
@@ -21876,7 +23137,7 @@
       </w:pPr>
       <w:bookmarkStart w:id="114" w:name="_Toc165473701"/>
       <w:bookmarkStart w:id="115" w:name="_Toc257645229"/>
-      <w:bookmarkStart w:id="116" w:name="_Toc496060310"/>
+      <w:bookmarkStart w:id="116" w:name="_Toc496268098"/>
       <w:r>
         <w:lastRenderedPageBreak/>
         <w:t>Resultados de la prueba</w:t>
@@ -21907,7 +23168,7 @@
       </w:pPr>
       <w:bookmarkStart w:id="117" w:name="_Toc165473702"/>
       <w:bookmarkStart w:id="118" w:name="_Toc257645230"/>
-      <w:bookmarkStart w:id="119" w:name="_Toc496060311"/>
+      <w:bookmarkStart w:id="119" w:name="_Toc496268099"/>
       <w:r>
         <w:t>Reportes del problema, escalada y resolución</w:t>
       </w:r>
@@ -21949,7 +23210,7 @@
       </w:pPr>
       <w:bookmarkStart w:id="120" w:name="_Toc165473703"/>
       <w:bookmarkStart w:id="121" w:name="_Toc257645231"/>
-      <w:bookmarkStart w:id="122" w:name="_Toc496060312"/>
+      <w:bookmarkStart w:id="122" w:name="_Toc496268100"/>
       <w:r>
         <w:t>Riesgos</w:t>
       </w:r>
@@ -22328,7 +23589,7 @@
       </w:pPr>
       <w:bookmarkStart w:id="123" w:name="_Toc165473704"/>
       <w:bookmarkStart w:id="124" w:name="_Toc257645232"/>
-      <w:bookmarkStart w:id="125" w:name="_Toc496060313"/>
+      <w:bookmarkStart w:id="125" w:name="_Toc496268101"/>
       <w:r>
         <w:t>Reportes de Problemas y Resolución</w:t>
       </w:r>
@@ -22375,7 +23636,7 @@
       </w:pPr>
       <w:bookmarkStart w:id="126" w:name="_Toc165473705"/>
       <w:bookmarkStart w:id="127" w:name="_Toc257645233"/>
-      <w:bookmarkStart w:id="128" w:name="_Toc496060314"/>
+      <w:bookmarkStart w:id="128" w:name="_Toc496268102"/>
       <w:r>
         <w:t>Responsabilidades, Personal y Necesidades de Capacitación</w:t>
       </w:r>
@@ -22389,7 +23650,7 @@
       </w:pPr>
       <w:bookmarkStart w:id="129" w:name="_Toc165473706"/>
       <w:bookmarkStart w:id="130" w:name="_Toc257645234"/>
-      <w:bookmarkStart w:id="131" w:name="_Toc496060315"/>
+      <w:bookmarkStart w:id="131" w:name="_Toc496268103"/>
       <w:r>
         <w:t>Personal y Roles Necesarios</w:t>
       </w:r>
@@ -31003,7 +32264,7 @@
 </file>
 
 <file path=customXml/itemProps2.xml><?xml version="1.0" encoding="utf-8"?>
-<ds:datastoreItem xmlns:ds="http://schemas.openxmlformats.org/officeDocument/2006/customXml" ds:itemID="{596500BC-91FF-4EBC-876A-C562D3C33D29}">
+<ds:datastoreItem xmlns:ds="http://schemas.openxmlformats.org/officeDocument/2006/customXml" ds:itemID="{4D9BBF2D-0313-49C6-8F22-B7235018821B}">
   <ds:schemaRefs>
     <ds:schemaRef ds:uri="http://schemas.openxmlformats.org/officeDocument/2006/bibliography"/>
   </ds:schemaRefs>

</xml_diff>